<commit_message>
TS 5.5 Tamil Padam, TS 5.5 06/06/2021
</commit_message>
<xml_diff>
--- a/TS-Padam/TS-5.5/TS 5.5 Tamil Pada Paatam Corrections.docx
+++ b/TS-Padam/TS-5.5/TS 5.5 Tamil Pada Paatam Corrections.docx
@@ -1,6 +1,6 @@
 
 <file path=word/document.xml><?xml version="1.0" encoding="utf-8"?>
-<w:document xmlns:wpc="http://schemas.microsoft.com/office/word/2010/wordprocessingCanvas" xmlns:cx="http://schemas.microsoft.com/office/drawing/2014/chartex" xmlns:cx1="http://schemas.microsoft.com/office/drawing/2015/9/8/chartex" xmlns:cx2="http://schemas.microsoft.com/office/drawing/2015/10/21/chartex" xmlns:cx3="http://schemas.microsoft.com/office/drawing/2016/5/9/chartex" xmlns:cx4="http://schemas.microsoft.com/office/drawing/2016/5/10/chartex" xmlns:cx5="http://schemas.microsoft.com/office/drawing/2016/5/11/chartex" xmlns:cx6="http://schemas.microsoft.com/office/drawing/2016/5/12/chartex" xmlns:cx7="http://schemas.microsoft.com/office/drawing/2016/5/13/chartex" xmlns:cx8="http://schemas.microsoft.com/office/drawing/2016/5/14/chartex" xmlns:mc="http://schemas.openxmlformats.org/markup-compatibility/2006" xmlns:aink="http://schemas.microsoft.com/office/drawing/2016/ink" xmlns:am3d="http://schemas.microsoft.com/office/drawing/2017/model3d" xmlns:o="urn:schemas-microsoft-com:office:office" xmlns:r="http://schemas.openxmlformats.org/officeDocument/2006/relationships" xmlns:m="http://schemas.openxmlformats.org/officeDocument/2006/math" xmlns:v="urn:schemas-microsoft-com:vml" xmlns:wp14="http://schemas.microsoft.com/office/word/2010/wordprocessingDrawing" xmlns:wp="http://schemas.openxmlformats.org/drawingml/2006/wordprocessingDrawing" xmlns:w10="urn:schemas-microsoft-com:office:word" xmlns:w="http://schemas.openxmlformats.org/wordprocessingml/2006/main" xmlns:w14="http://schemas.microsoft.com/office/word/2010/wordml" xmlns:w15="http://schemas.microsoft.com/office/word/2012/wordml" xmlns:w16cex="http://schemas.microsoft.com/office/word/2018/wordml/cex" xmlns:w16cid="http://schemas.microsoft.com/office/word/2016/wordml/cid" xmlns:w16="http://schemas.microsoft.com/office/word/2018/wordml" xmlns:w16se="http://schemas.microsoft.com/office/word/2015/wordml/symex" xmlns:wpg="http://schemas.microsoft.com/office/word/2010/wordprocessingGroup" xmlns:wpi="http://schemas.microsoft.com/office/word/2010/wordprocessingInk" xmlns:wne="http://schemas.microsoft.com/office/word/2006/wordml" xmlns:wps="http://schemas.microsoft.com/office/word/2010/wordprocessingShape" mc:Ignorable="w14 w15 w16se w16cid w16 w16cex wp14">
+<w:document xmlns:wpc="http://schemas.microsoft.com/office/word/2010/wordprocessingCanvas" xmlns:cx="http://schemas.microsoft.com/office/drawing/2014/chartex" xmlns:cx1="http://schemas.microsoft.com/office/drawing/2015/9/8/chartex" xmlns:cx2="http://schemas.microsoft.com/office/drawing/2015/10/21/chartex" xmlns:cx3="http://schemas.microsoft.com/office/drawing/2016/5/9/chartex" xmlns:cx4="http://schemas.microsoft.com/office/drawing/2016/5/10/chartex" xmlns:cx5="http://schemas.microsoft.com/office/drawing/2016/5/11/chartex" xmlns:cx6="http://schemas.microsoft.com/office/drawing/2016/5/12/chartex" xmlns:cx7="http://schemas.microsoft.com/office/drawing/2016/5/13/chartex" xmlns:cx8="http://schemas.microsoft.com/office/drawing/2016/5/14/chartex" xmlns:mc="http://schemas.openxmlformats.org/markup-compatibility/2006" xmlns:aink="http://schemas.microsoft.com/office/drawing/2016/ink" xmlns:am3d="http://schemas.microsoft.com/office/drawing/2017/model3d" xmlns:o="urn:schemas-microsoft-com:office:office" xmlns:r="http://schemas.openxmlformats.org/officeDocument/2006/relationships" xmlns:m="http://schemas.openxmlformats.org/officeDocument/2006/math" xmlns:v="urn:schemas-microsoft-com:vml" xmlns:wp14="http://schemas.microsoft.com/office/word/2010/wordprocessingDrawing" xmlns:wp="http://schemas.openxmlformats.org/drawingml/2006/wordprocessingDrawing" xmlns:w10="urn:schemas-microsoft-com:office:word" xmlns:w="http://schemas.openxmlformats.org/wordprocessingml/2006/main" xmlns:w14="http://schemas.microsoft.com/office/word/2010/wordml" xmlns:w15="http://schemas.microsoft.com/office/word/2012/wordml" xmlns:w16cex="http://schemas.microsoft.com/office/word/2018/wordml/cex" xmlns:w16cid="http://schemas.microsoft.com/office/word/2016/wordml/cid" xmlns:w16="http://schemas.microsoft.com/office/word/2018/wordml" xmlns:w16sdtdh="http://schemas.microsoft.com/office/word/2020/wordml/sdtdatahash" xmlns:w16se="http://schemas.microsoft.com/office/word/2015/wordml/symex" xmlns:wpg="http://schemas.microsoft.com/office/word/2010/wordprocessingGroup" xmlns:wpi="http://schemas.microsoft.com/office/word/2010/wordprocessingInk" xmlns:wne="http://schemas.microsoft.com/office/word/2006/wordml" xmlns:wps="http://schemas.microsoft.com/office/word/2010/wordprocessingShape" mc:Ignorable="w14 w15 w16se w16cid w16 w16cex w16sdtdh wp14">
   <w:body>
     <w:p>
       <w:pPr>
@@ -1661,6 +1661,500 @@
                 <w:szCs w:val="28"/>
               </w:rPr>
               <w:t>†</w:t>
+            </w:r>
+          </w:p>
+        </w:tc>
+      </w:tr>
+      <w:tr>
+        <w:trPr>
+          <w:trHeight w:val="1092"/>
+        </w:trPr>
+        <w:tc>
+          <w:tcPr>
+            <w:tcW w:w="3168" w:type="dxa"/>
+            <w:tcBorders>
+              <w:top w:val="single" w:sz="4" w:space="0" w:color="000000"/>
+              <w:left w:val="single" w:sz="4" w:space="0" w:color="000000"/>
+              <w:bottom w:val="single" w:sz="4" w:space="0" w:color="000000"/>
+              <w:right w:val="single" w:sz="4" w:space="0" w:color="000000"/>
+            </w:tcBorders>
+          </w:tcPr>
+          <w:p>
+            <w:pPr>
+              <w:spacing w:before="0" w:line="240" w:lineRule="auto"/>
+              <w:rPr>
+                <w:rFonts w:cs="Latha"/>
+                <w:b/>
+                <w:sz w:val="28"/>
+                <w:szCs w:val="28"/>
+                <w:lang w:bidi="ta-IN"/>
+              </w:rPr>
+            </w:pPr>
+            <w:r>
+              <w:rPr>
+                <w:rFonts w:cs="Latha"/>
+                <w:b/>
+                <w:sz w:val="28"/>
+                <w:szCs w:val="28"/>
+                <w:lang w:bidi="ta-IN"/>
+              </w:rPr>
+              <w:t>5.5.8.3</w:t>
+            </w:r>
+            <w:r>
+              <w:rPr>
+                <w:rFonts w:cs="Latha"/>
+                <w:b/>
+                <w:sz w:val="28"/>
+                <w:szCs w:val="28"/>
+                <w:lang w:bidi="ta-IN"/>
+              </w:rPr>
+              <w:t xml:space="preserve">– </w:t>
+            </w:r>
+            <w:proofErr w:type="spellStart"/>
+            <w:r>
+              <w:rPr>
+                <w:rFonts w:cs="Latha"/>
+                <w:b/>
+                <w:sz w:val="28"/>
+                <w:szCs w:val="28"/>
+                <w:lang w:bidi="ta-IN"/>
+              </w:rPr>
+              <w:t>Vaakyam</w:t>
+            </w:r>
+            <w:proofErr w:type="spellEnd"/>
+          </w:p>
+          <w:p>
+            <w:pPr>
+              <w:spacing w:before="0" w:line="240" w:lineRule="auto"/>
+              <w:rPr>
+                <w:rFonts w:cs="Latha"/>
+                <w:b/>
+                <w:sz w:val="28"/>
+                <w:szCs w:val="28"/>
+                <w:lang w:bidi="ta-IN"/>
+              </w:rPr>
+            </w:pPr>
+            <w:r>
+              <w:rPr>
+                <w:rFonts w:cs="Latha"/>
+                <w:b/>
+                <w:sz w:val="28"/>
+                <w:szCs w:val="28"/>
+                <w:lang w:bidi="ta-IN"/>
+              </w:rPr>
+              <w:t xml:space="preserve">Line No. </w:t>
+            </w:r>
+            <w:r>
+              <w:rPr>
+                <w:rFonts w:cs="Latha"/>
+                <w:b/>
+                <w:sz w:val="28"/>
+                <w:szCs w:val="28"/>
+                <w:lang w:bidi="ta-IN"/>
+              </w:rPr>
+              <w:t>– 5</w:t>
+            </w:r>
+          </w:p>
+          <w:p>
+            <w:pPr>
+              <w:spacing w:before="0" w:line="240" w:lineRule="auto"/>
+              <w:rPr>
+                <w:b/>
+                <w:bCs/>
+                <w:sz w:val="28"/>
+                <w:szCs w:val="28"/>
+              </w:rPr>
+            </w:pPr>
+            <w:proofErr w:type="spellStart"/>
+            <w:proofErr w:type="gramStart"/>
+            <w:r>
+              <w:rPr>
+                <w:rFonts w:cs="Latha"/>
+                <w:b/>
+                <w:sz w:val="28"/>
+                <w:szCs w:val="28"/>
+                <w:lang w:bidi="ta-IN"/>
+              </w:rPr>
+              <w:t>Panchaati</w:t>
+            </w:r>
+            <w:proofErr w:type="spellEnd"/>
+            <w:r>
+              <w:rPr>
+                <w:rFonts w:cs="Latha"/>
+                <w:b/>
+                <w:sz w:val="28"/>
+                <w:szCs w:val="28"/>
+                <w:lang w:bidi="ta-IN"/>
+              </w:rPr>
+              <w:t xml:space="preserve">  No.</w:t>
+            </w:r>
+            <w:proofErr w:type="gramEnd"/>
+            <w:r>
+              <w:rPr>
+                <w:rFonts w:cs="Latha"/>
+                <w:b/>
+                <w:sz w:val="28"/>
+                <w:szCs w:val="28"/>
+                <w:lang w:bidi="ta-IN"/>
+              </w:rPr>
+              <w:t xml:space="preserve"> </w:t>
+            </w:r>
+            <w:r>
+              <w:rPr>
+                <w:rFonts w:cs="Latha"/>
+                <w:b/>
+                <w:sz w:val="28"/>
+                <w:szCs w:val="28"/>
+                <w:lang w:bidi="ta-IN"/>
+              </w:rPr>
+              <w:t>- 36</w:t>
+            </w:r>
+          </w:p>
+        </w:tc>
+        <w:tc>
+          <w:tcPr>
+            <w:tcW w:w="5562" w:type="dxa"/>
+            <w:tcBorders>
+              <w:top w:val="single" w:sz="4" w:space="0" w:color="000000"/>
+              <w:left w:val="single" w:sz="4" w:space="0" w:color="000000"/>
+              <w:bottom w:val="single" w:sz="4" w:space="0" w:color="000000"/>
+              <w:right w:val="single" w:sz="4" w:space="0" w:color="000000"/>
+            </w:tcBorders>
+          </w:tcPr>
+          <w:p>
+            <w:pPr>
+              <w:spacing w:before="0" w:line="240" w:lineRule="auto"/>
+              <w:rPr>
+                <w:rFonts w:ascii="Latha" w:hAnsi="Latha" w:cs="Latha"/>
+                <w:sz w:val="28"/>
+                <w:szCs w:val="28"/>
+                <w:highlight w:val="yellow"/>
+                <w:cs/>
+                <w:lang w:bidi="ta-IN"/>
+              </w:rPr>
+            </w:pPr>
+            <w:r>
+              <w:rPr>
+                <w:rFonts w:ascii="Latha" w:hAnsi="Latha" w:cs="Latha"/>
+                <w:sz w:val="28"/>
+                <w:szCs w:val="28"/>
+                <w:cs/>
+                <w:lang w:bidi="ta-IN"/>
+              </w:rPr>
+              <w:t>யோ</w:t>
+            </w:r>
+            <w:r>
+              <w:rPr>
+                <w:rFonts w:ascii="BRH Devanagari Extra" w:hAnsi="BRH Devanagari Extra" w:cs="Latha"/>
+                <w:b/>
+                <w:sz w:val="36"/>
+                <w:szCs w:val="28"/>
+                <w:highlight w:val="yellow"/>
+              </w:rPr>
+              <w:t>Å</w:t>
+            </w:r>
+            <w:r>
+              <w:rPr>
+                <w:rFonts w:ascii="Latha" w:hAnsi="Latha" w:cs="Latha"/>
+                <w:sz w:val="28"/>
+                <w:szCs w:val="28"/>
+                <w:highlight w:val="yellow"/>
+                <w:cs/>
+                <w:lang w:bidi="ta-IN"/>
+              </w:rPr>
+              <w:t>வா</w:t>
+            </w:r>
+            <w:r>
+              <w:rPr>
+                <w:rFonts w:ascii="Latha" w:hAnsi="Latha" w:cs="Latha"/>
+                <w:sz w:val="28"/>
+                <w:szCs w:val="28"/>
+                <w:cs/>
+                <w:lang w:bidi="ta-IN"/>
+              </w:rPr>
+              <w:t xml:space="preserve"> அபா</w:t>
+            </w:r>
+            <w:r>
+              <w:rPr>
+                <w:rFonts w:ascii="BRH Tamil Tab Extra" w:hAnsi="BRH Tamil Tab Extra" w:cs="Latha"/>
+                <w:b/>
+                <w:sz w:val="36"/>
+                <w:szCs w:val="28"/>
+              </w:rPr>
+              <w:t>‡</w:t>
+            </w:r>
+            <w:r>
+              <w:rPr>
+                <w:rFonts w:ascii="Latha" w:hAnsi="Latha" w:cs="Latha"/>
+                <w:sz w:val="28"/>
+                <w:szCs w:val="28"/>
+                <w:cs/>
+                <w:lang w:bidi="ta-IN"/>
+              </w:rPr>
+              <w:t>த்மான</w:t>
+            </w:r>
+            <w:r>
+              <w:rPr>
+                <w:rFonts w:ascii="Latha" w:hAnsi="Latha" w:cs="Latha" w:hint="cs"/>
+                <w:sz w:val="28"/>
+                <w:szCs w:val="28"/>
+                <w:cs/>
+                <w:lang w:bidi="ta-IN"/>
+              </w:rPr>
+              <w:t>-</w:t>
+            </w:r>
+            <w:r>
+              <w:rPr>
+                <w:rFonts w:ascii="Latha" w:hAnsi="Latha" w:cs="Latha"/>
+                <w:sz w:val="28"/>
+                <w:szCs w:val="28"/>
+                <w:cs/>
+                <w:lang w:bidi="ta-IN"/>
+              </w:rPr>
+              <w:t>ம</w:t>
+            </w:r>
+            <w:r>
+              <w:rPr>
+                <w:rFonts w:ascii="BRH Tamil Tab Extra" w:hAnsi="BRH Tamil Tab Extra" w:cs="Latha"/>
+                <w:b/>
+                <w:sz w:val="36"/>
+                <w:szCs w:val="28"/>
+              </w:rPr>
+              <w:t>…</w:t>
+            </w:r>
+            <w:r>
+              <w:rPr>
+                <w:rFonts w:ascii="Latha" w:hAnsi="Latha" w:cs="Latha"/>
+                <w:sz w:val="28"/>
+                <w:szCs w:val="28"/>
+                <w:cs/>
+                <w:lang w:bidi="ta-IN"/>
+              </w:rPr>
+              <w:t>க்</w:t>
+            </w:r>
+            <w:r>
+              <w:rPr>
+                <w:rFonts w:ascii="Latha" w:hAnsi="Latha" w:cs="Latha"/>
+                <w:b/>
+                <w:position w:val="-12"/>
+                <w:sz w:val="28"/>
+                <w:szCs w:val="28"/>
+                <w:cs/>
+                <w:lang w:bidi="ta-IN"/>
+              </w:rPr>
+              <w:t>3</w:t>
+            </w:r>
+            <w:r>
+              <w:rPr>
+                <w:rFonts w:ascii="Latha" w:hAnsi="Latha" w:cs="Latha"/>
+                <w:sz w:val="28"/>
+                <w:szCs w:val="28"/>
+                <w:cs/>
+                <w:lang w:bidi="ta-IN"/>
+              </w:rPr>
+              <w:t>னி</w:t>
+            </w:r>
+            <w:r>
+              <w:rPr>
+                <w:rFonts w:ascii="Latha" w:hAnsi="Latha" w:cs="Latha"/>
+                <w:sz w:val="28"/>
+                <w:szCs w:val="28"/>
+                <w:cs/>
+                <w:lang w:bidi="ta-IN"/>
+              </w:rPr>
+              <w:t>ஞ்</w:t>
+            </w:r>
+          </w:p>
+        </w:tc>
+        <w:tc>
+          <w:tcPr>
+            <w:tcW w:w="5760" w:type="dxa"/>
+            <w:tcBorders>
+              <w:top w:val="single" w:sz="4" w:space="0" w:color="000000"/>
+              <w:left w:val="single" w:sz="4" w:space="0" w:color="000000"/>
+              <w:bottom w:val="single" w:sz="4" w:space="0" w:color="000000"/>
+              <w:right w:val="single" w:sz="4" w:space="0" w:color="000000"/>
+            </w:tcBorders>
+          </w:tcPr>
+          <w:p>
+            <w:pPr>
+              <w:spacing w:before="0" w:line="240" w:lineRule="auto"/>
+              <w:ind w:right="-18"/>
+              <w:rPr>
+                <w:rFonts w:ascii="Latha" w:hAnsi="Latha" w:cs="Latha"/>
+                <w:sz w:val="28"/>
+                <w:szCs w:val="28"/>
+                <w:highlight w:val="green"/>
+                <w:cs/>
+                <w:lang w:bidi="ta-IN"/>
+              </w:rPr>
+            </w:pPr>
+            <w:r>
+              <w:rPr>
+                <w:rFonts w:ascii="Latha" w:hAnsi="Latha" w:cs="Latha"/>
+                <w:sz w:val="28"/>
+                <w:szCs w:val="28"/>
+                <w:cs/>
+                <w:lang w:bidi="ta-IN"/>
+              </w:rPr>
+              <w:t>யோ</w:t>
+            </w:r>
+            <w:r>
+              <w:rPr>
+                <w:rFonts w:ascii="Latha" w:hAnsi="Latha" w:cs="Latha"/>
+                <w:sz w:val="28"/>
+                <w:szCs w:val="28"/>
+                <w:lang w:bidi="ta-IN"/>
+              </w:rPr>
+              <w:t xml:space="preserve"> </w:t>
+            </w:r>
+            <w:r>
+              <w:rPr>
+                <w:rFonts w:ascii="Latha" w:hAnsi="Latha" w:cs="Latha"/>
+                <w:sz w:val="28"/>
+                <w:szCs w:val="28"/>
+                <w:highlight w:val="green"/>
+                <w:cs/>
+                <w:lang w:bidi="ta-IN"/>
+              </w:rPr>
+              <w:t>வா</w:t>
+            </w:r>
+            <w:r>
+              <w:rPr>
+                <w:rFonts w:ascii="Latha" w:hAnsi="Latha" w:cs="Latha"/>
+                <w:sz w:val="28"/>
+                <w:szCs w:val="28"/>
+                <w:cs/>
+                <w:lang w:bidi="ta-IN"/>
+              </w:rPr>
+              <w:t xml:space="preserve"> அபா</w:t>
+            </w:r>
+            <w:r>
+              <w:rPr>
+                <w:rFonts w:ascii="BRH Tamil Tab Extra" w:hAnsi="BRH Tamil Tab Extra" w:cs="Latha"/>
+                <w:b/>
+                <w:sz w:val="36"/>
+                <w:szCs w:val="28"/>
+              </w:rPr>
+              <w:t>‡</w:t>
+            </w:r>
+            <w:r>
+              <w:rPr>
+                <w:rFonts w:ascii="Latha" w:hAnsi="Latha" w:cs="Latha"/>
+                <w:sz w:val="28"/>
+                <w:szCs w:val="28"/>
+                <w:cs/>
+                <w:lang w:bidi="ta-IN"/>
+              </w:rPr>
+              <w:t>த்மான</w:t>
+            </w:r>
+            <w:r>
+              <w:rPr>
+                <w:rFonts w:ascii="Latha" w:hAnsi="Latha" w:cs="Latha" w:hint="cs"/>
+                <w:sz w:val="28"/>
+                <w:szCs w:val="28"/>
+                <w:cs/>
+                <w:lang w:bidi="ta-IN"/>
+              </w:rPr>
+              <w:t>-</w:t>
+            </w:r>
+            <w:r>
+              <w:rPr>
+                <w:rFonts w:ascii="Latha" w:hAnsi="Latha" w:cs="Latha"/>
+                <w:sz w:val="28"/>
+                <w:szCs w:val="28"/>
+                <w:cs/>
+                <w:lang w:bidi="ta-IN"/>
+              </w:rPr>
+              <w:t>ம</w:t>
+            </w:r>
+            <w:r>
+              <w:rPr>
+                <w:rFonts w:ascii="BRH Tamil Tab Extra" w:hAnsi="BRH Tamil Tab Extra" w:cs="Latha"/>
+                <w:b/>
+                <w:sz w:val="36"/>
+                <w:szCs w:val="28"/>
+              </w:rPr>
+              <w:t>…</w:t>
+            </w:r>
+            <w:r>
+              <w:rPr>
+                <w:rFonts w:ascii="Latha" w:hAnsi="Latha" w:cs="Latha"/>
+                <w:sz w:val="28"/>
+                <w:szCs w:val="28"/>
+                <w:cs/>
+                <w:lang w:bidi="ta-IN"/>
+              </w:rPr>
+              <w:t>க்</w:t>
+            </w:r>
+            <w:r>
+              <w:rPr>
+                <w:rFonts w:ascii="Latha" w:hAnsi="Latha" w:cs="Latha"/>
+                <w:b/>
+                <w:position w:val="-12"/>
+                <w:sz w:val="28"/>
+                <w:szCs w:val="28"/>
+                <w:cs/>
+                <w:lang w:bidi="ta-IN"/>
+              </w:rPr>
+              <w:t>3</w:t>
+            </w:r>
+            <w:r>
+              <w:rPr>
+                <w:rFonts w:ascii="Latha" w:hAnsi="Latha" w:cs="Latha"/>
+                <w:sz w:val="28"/>
+                <w:szCs w:val="28"/>
+                <w:cs/>
+                <w:lang w:bidi="ta-IN"/>
+              </w:rPr>
+              <w:t>னி</w:t>
+            </w:r>
+            <w:r>
+              <w:rPr>
+                <w:rFonts w:ascii="Latha" w:hAnsi="Latha" w:cs="Latha"/>
+                <w:sz w:val="28"/>
+                <w:szCs w:val="28"/>
+                <w:cs/>
+                <w:lang w:bidi="ta-IN"/>
+              </w:rPr>
+              <w:t>ஞ்</w:t>
+            </w:r>
+            <w:r>
+              <w:rPr>
+                <w:rFonts w:ascii="BRH Devanagari Extra" w:hAnsi="BRH Devanagari Extra" w:cs="BRH Devanagari Extra"/>
+                <w:sz w:val="40"/>
+                <w:szCs w:val="40"/>
+              </w:rPr>
+              <w:t xml:space="preserve"> </w:t>
+            </w:r>
+            <w:r>
+              <w:rPr>
+                <w:rFonts w:cs="Arial"/>
+                <w:b/>
+                <w:sz w:val="28"/>
+                <w:szCs w:val="40"/>
+              </w:rPr>
+              <w:t>(</w:t>
+            </w:r>
+            <w:proofErr w:type="spellStart"/>
+            <w:r>
+              <w:rPr>
+                <w:rFonts w:cs="Arial"/>
+                <w:b/>
+                <w:sz w:val="28"/>
+                <w:szCs w:val="40"/>
+              </w:rPr>
+              <w:t>avagraham</w:t>
+            </w:r>
+            <w:proofErr w:type="spellEnd"/>
+            <w:r>
+              <w:rPr>
+                <w:rFonts w:cs="Arial"/>
+                <w:b/>
+                <w:sz w:val="28"/>
+                <w:szCs w:val="40"/>
+              </w:rPr>
+              <w:t xml:space="preserve"> removed)</w:t>
             </w:r>
           </w:p>
         </w:tc>
@@ -3247,7 +3741,7 @@
             <w:pPr>
               <w:spacing w:before="0" w:line="240" w:lineRule="auto"/>
               <w:rPr>
-                <w:rFonts w:cs="Latha" w:hint="cs"/>
+                <w:rFonts w:cs="Latha"/>
                 <w:b/>
                 <w:bCs/>
                 <w:sz w:val="28"/>
@@ -3741,7 +4235,7 @@
             <w:pPr>
               <w:spacing w:before="0" w:line="240" w:lineRule="auto"/>
               <w:rPr>
-                <w:rFonts w:cs="Latha" w:hint="cs"/>
+                <w:rFonts w:cs="Latha"/>
                 <w:b/>
                 <w:bCs/>
                 <w:sz w:val="28"/>
@@ -5349,7 +5843,7 @@
             <w:pPr>
               <w:spacing w:before="0" w:line="240" w:lineRule="auto"/>
               <w:rPr>
-                <w:rFonts w:cs="Latha" w:hint="cs"/>
+                <w:rFonts w:cs="Latha"/>
                 <w:b/>
                 <w:bCs/>
                 <w:sz w:val="28"/>
@@ -5826,7 +6320,7 @@
             <w:pPr>
               <w:spacing w:before="0" w:line="240" w:lineRule="auto"/>
               <w:rPr>
-                <w:rFonts w:cs="Latha" w:hint="cs"/>
+                <w:rFonts w:cs="Latha"/>
                 <w:b/>
                 <w:bCs/>
                 <w:sz w:val="28"/>
@@ -6374,7 +6868,7 @@
             <w:pPr>
               <w:spacing w:before="0" w:line="240" w:lineRule="auto"/>
               <w:rPr>
-                <w:rFonts w:cs="Latha" w:hint="cs"/>
+                <w:rFonts w:cs="Latha"/>
                 <w:b/>
                 <w:bCs/>
                 <w:sz w:val="28"/>
@@ -7076,7 +7570,6 @@
                 <w:szCs w:val="28"/>
                 <w:lang w:bidi="ta-IN"/>
               </w:rPr>
-              <w:lastRenderedPageBreak/>
               <w:t>TS 5.5.</w:t>
             </w:r>
             <w:r>
@@ -7156,7 +7649,7 @@
             <w:pPr>
               <w:spacing w:before="0" w:line="240" w:lineRule="auto"/>
               <w:rPr>
-                <w:rFonts w:cs="Latha" w:hint="cs"/>
+                <w:rFonts w:cs="Latha"/>
                 <w:b/>
                 <w:bCs/>
                 <w:sz w:val="28"/>
@@ -7388,6 +7881,7 @@
                 <w:cs/>
                 <w:lang w:bidi="ta-IN"/>
               </w:rPr>
+              <w:lastRenderedPageBreak/>
               <w:t>வ்யாஹ்</w:t>
             </w:r>
             <w:r>
@@ -7609,6 +8103,7 @@
                 <w:cs/>
                 <w:lang w:bidi="ta-IN"/>
               </w:rPr>
+              <w:lastRenderedPageBreak/>
               <w:t>அ</w:t>
             </w:r>
             <w:r>
@@ -7802,6 +8297,7 @@
                 <w:cs/>
                 <w:lang w:bidi="ta-IN"/>
               </w:rPr>
+              <w:lastRenderedPageBreak/>
               <w:t>வ்யாஹ்</w:t>
             </w:r>
             <w:r>
@@ -8038,7 +8534,7 @@
             <w:pPr>
               <w:spacing w:before="0" w:line="240" w:lineRule="auto"/>
               <w:rPr>
-                <w:rFonts w:cs="Latha" w:hint="cs"/>
+                <w:rFonts w:cs="Latha"/>
                 <w:b/>
                 <w:bCs/>
                 <w:sz w:val="28"/>
@@ -9080,7 +9576,7 @@
             <w:pPr>
               <w:spacing w:before="0" w:line="240" w:lineRule="auto"/>
               <w:rPr>
-                <w:rFonts w:cs="Latha" w:hint="cs"/>
+                <w:rFonts w:cs="Latha"/>
                 <w:b/>
                 <w:bCs/>
                 <w:sz w:val="28"/>
@@ -9805,7 +10301,7 @@
             <w:pPr>
               <w:spacing w:before="0" w:line="240" w:lineRule="auto"/>
               <w:rPr>
-                <w:rFonts w:cs="Latha" w:hint="cs"/>
+                <w:rFonts w:cs="Latha"/>
                 <w:b/>
                 <w:bCs/>
                 <w:sz w:val="28"/>
@@ -10637,7 +11133,7 @@
             <w:pPr>
               <w:spacing w:before="0" w:line="240" w:lineRule="auto"/>
               <w:rPr>
-                <w:rFonts w:cs="Latha" w:hint="cs"/>
+                <w:rFonts w:cs="Latha"/>
                 <w:b/>
                 <w:bCs/>
                 <w:sz w:val="28"/>
@@ -11478,7 +11974,7 @@
             <w:pPr>
               <w:spacing w:before="0" w:line="240" w:lineRule="auto"/>
               <w:rPr>
-                <w:rFonts w:cs="Latha" w:hint="cs"/>
+                <w:rFonts w:cs="Latha"/>
                 <w:b/>
                 <w:bCs/>
                 <w:sz w:val="28"/>
@@ -12153,7 +12649,7 @@
             <w:pPr>
               <w:spacing w:before="0" w:line="240" w:lineRule="auto"/>
               <w:rPr>
-                <w:rFonts w:cs="Latha" w:hint="cs"/>
+                <w:rFonts w:cs="Latha"/>
                 <w:sz w:val="28"/>
                 <w:szCs w:val="28"/>
                 <w:cs/>
@@ -13479,7 +13975,7 @@
 </file>
 
 <file path=word/endnotes.xml><?xml version="1.0" encoding="utf-8"?>
-<w:endnotes xmlns:wpc="http://schemas.microsoft.com/office/word/2010/wordprocessingCanvas" xmlns:cx="http://schemas.microsoft.com/office/drawing/2014/chartex" xmlns:cx1="http://schemas.microsoft.com/office/drawing/2015/9/8/chartex" xmlns:cx2="http://schemas.microsoft.com/office/drawing/2015/10/21/chartex" xmlns:cx3="http://schemas.microsoft.com/office/drawing/2016/5/9/chartex" xmlns:cx4="http://schemas.microsoft.com/office/drawing/2016/5/10/chartex" xmlns:cx5="http://schemas.microsoft.com/office/drawing/2016/5/11/chartex" xmlns:cx6="http://schemas.microsoft.com/office/drawing/2016/5/12/chartex" xmlns:cx7="http://schemas.microsoft.com/office/drawing/2016/5/13/chartex" xmlns:cx8="http://schemas.microsoft.com/office/drawing/2016/5/14/chartex" xmlns:mc="http://schemas.openxmlformats.org/markup-compatibility/2006" xmlns:aink="http://schemas.microsoft.com/office/drawing/2016/ink" xmlns:am3d="http://schemas.microsoft.com/office/drawing/2017/model3d" xmlns:o="urn:schemas-microsoft-com:office:office" xmlns:r="http://schemas.openxmlformats.org/officeDocument/2006/relationships" xmlns:m="http://schemas.openxmlformats.org/officeDocument/2006/math" xmlns:v="urn:schemas-microsoft-com:vml" xmlns:wp14="http://schemas.microsoft.com/office/word/2010/wordprocessingDrawing" xmlns:wp="http://schemas.openxmlformats.org/drawingml/2006/wordprocessingDrawing" xmlns:w10="urn:schemas-microsoft-com:office:word" xmlns:w="http://schemas.openxmlformats.org/wordprocessingml/2006/main" xmlns:w14="http://schemas.microsoft.com/office/word/2010/wordml" xmlns:w15="http://schemas.microsoft.com/office/word/2012/wordml" xmlns:w16cex="http://schemas.microsoft.com/office/word/2018/wordml/cex" xmlns:w16cid="http://schemas.microsoft.com/office/word/2016/wordml/cid" xmlns:w16="http://schemas.microsoft.com/office/word/2018/wordml" xmlns:w16se="http://schemas.microsoft.com/office/word/2015/wordml/symex" xmlns:wpg="http://schemas.microsoft.com/office/word/2010/wordprocessingGroup" xmlns:wpi="http://schemas.microsoft.com/office/word/2010/wordprocessingInk" xmlns:wne="http://schemas.microsoft.com/office/word/2006/wordml" xmlns:wps="http://schemas.microsoft.com/office/word/2010/wordprocessingShape" mc:Ignorable="w14 w15 w16se w16cid w16 w16cex wp14">
+<w:endnotes xmlns:wpc="http://schemas.microsoft.com/office/word/2010/wordprocessingCanvas" xmlns:cx="http://schemas.microsoft.com/office/drawing/2014/chartex" xmlns:cx1="http://schemas.microsoft.com/office/drawing/2015/9/8/chartex" xmlns:cx2="http://schemas.microsoft.com/office/drawing/2015/10/21/chartex" xmlns:cx3="http://schemas.microsoft.com/office/drawing/2016/5/9/chartex" xmlns:cx4="http://schemas.microsoft.com/office/drawing/2016/5/10/chartex" xmlns:cx5="http://schemas.microsoft.com/office/drawing/2016/5/11/chartex" xmlns:cx6="http://schemas.microsoft.com/office/drawing/2016/5/12/chartex" xmlns:cx7="http://schemas.microsoft.com/office/drawing/2016/5/13/chartex" xmlns:cx8="http://schemas.microsoft.com/office/drawing/2016/5/14/chartex" xmlns:mc="http://schemas.openxmlformats.org/markup-compatibility/2006" xmlns:aink="http://schemas.microsoft.com/office/drawing/2016/ink" xmlns:am3d="http://schemas.microsoft.com/office/drawing/2017/model3d" xmlns:o="urn:schemas-microsoft-com:office:office" xmlns:r="http://schemas.openxmlformats.org/officeDocument/2006/relationships" xmlns:m="http://schemas.openxmlformats.org/officeDocument/2006/math" xmlns:v="urn:schemas-microsoft-com:vml" xmlns:wp14="http://schemas.microsoft.com/office/word/2010/wordprocessingDrawing" xmlns:wp="http://schemas.openxmlformats.org/drawingml/2006/wordprocessingDrawing" xmlns:w10="urn:schemas-microsoft-com:office:word" xmlns:w="http://schemas.openxmlformats.org/wordprocessingml/2006/main" xmlns:w14="http://schemas.microsoft.com/office/word/2010/wordml" xmlns:w15="http://schemas.microsoft.com/office/word/2012/wordml" xmlns:w16cex="http://schemas.microsoft.com/office/word/2018/wordml/cex" xmlns:w16cid="http://schemas.microsoft.com/office/word/2016/wordml/cid" xmlns:w16="http://schemas.microsoft.com/office/word/2018/wordml" xmlns:w16sdtdh="http://schemas.microsoft.com/office/word/2020/wordml/sdtdatahash" xmlns:w16se="http://schemas.microsoft.com/office/word/2015/wordml/symex" xmlns:wpg="http://schemas.microsoft.com/office/word/2010/wordprocessingGroup" xmlns:wpi="http://schemas.microsoft.com/office/word/2010/wordprocessingInk" xmlns:wne="http://schemas.microsoft.com/office/word/2006/wordml" xmlns:wps="http://schemas.microsoft.com/office/word/2010/wordprocessingShape" mc:Ignorable="w14 w15 w16se w16cid w16 w16cex w16sdtdh wp14">
   <w:endnote w:type="separator" w:id="-1">
     <w:p>
       <w:pPr>
@@ -13504,7 +14000,7 @@
 </file>
 
 <file path=word/footer1.xml><?xml version="1.0" encoding="utf-8"?>
-<w:ftr xmlns:wpc="http://schemas.microsoft.com/office/word/2010/wordprocessingCanvas" xmlns:cx="http://schemas.microsoft.com/office/drawing/2014/chartex" xmlns:cx1="http://schemas.microsoft.com/office/drawing/2015/9/8/chartex" xmlns:cx2="http://schemas.microsoft.com/office/drawing/2015/10/21/chartex" xmlns:cx3="http://schemas.microsoft.com/office/drawing/2016/5/9/chartex" xmlns:cx4="http://schemas.microsoft.com/office/drawing/2016/5/10/chartex" xmlns:cx5="http://schemas.microsoft.com/office/drawing/2016/5/11/chartex" xmlns:cx6="http://schemas.microsoft.com/office/drawing/2016/5/12/chartex" xmlns:cx7="http://schemas.microsoft.com/office/drawing/2016/5/13/chartex" xmlns:cx8="http://schemas.microsoft.com/office/drawing/2016/5/14/chartex" xmlns:mc="http://schemas.openxmlformats.org/markup-compatibility/2006" xmlns:aink="http://schemas.microsoft.com/office/drawing/2016/ink" xmlns:am3d="http://schemas.microsoft.com/office/drawing/2017/model3d" xmlns:o="urn:schemas-microsoft-com:office:office" xmlns:r="http://schemas.openxmlformats.org/officeDocument/2006/relationships" xmlns:m="http://schemas.openxmlformats.org/officeDocument/2006/math" xmlns:v="urn:schemas-microsoft-com:vml" xmlns:wp14="http://schemas.microsoft.com/office/word/2010/wordprocessingDrawing" xmlns:wp="http://schemas.openxmlformats.org/drawingml/2006/wordprocessingDrawing" xmlns:w10="urn:schemas-microsoft-com:office:word" xmlns:w="http://schemas.openxmlformats.org/wordprocessingml/2006/main" xmlns:w14="http://schemas.microsoft.com/office/word/2010/wordml" xmlns:w15="http://schemas.microsoft.com/office/word/2012/wordml" xmlns:w16cex="http://schemas.microsoft.com/office/word/2018/wordml/cex" xmlns:w16cid="http://schemas.microsoft.com/office/word/2016/wordml/cid" xmlns:w16="http://schemas.microsoft.com/office/word/2018/wordml" xmlns:w16se="http://schemas.microsoft.com/office/word/2015/wordml/symex" xmlns:wpg="http://schemas.microsoft.com/office/word/2010/wordprocessingGroup" xmlns:wpi="http://schemas.microsoft.com/office/word/2010/wordprocessingInk" xmlns:wne="http://schemas.microsoft.com/office/word/2006/wordml" xmlns:wps="http://schemas.microsoft.com/office/word/2010/wordprocessingShape" mc:Ignorable="w14 w15 w16se w16cid w16 w16cex wp14">
+<w:ftr xmlns:wpc="http://schemas.microsoft.com/office/word/2010/wordprocessingCanvas" xmlns:cx="http://schemas.microsoft.com/office/drawing/2014/chartex" xmlns:cx1="http://schemas.microsoft.com/office/drawing/2015/9/8/chartex" xmlns:cx2="http://schemas.microsoft.com/office/drawing/2015/10/21/chartex" xmlns:cx3="http://schemas.microsoft.com/office/drawing/2016/5/9/chartex" xmlns:cx4="http://schemas.microsoft.com/office/drawing/2016/5/10/chartex" xmlns:cx5="http://schemas.microsoft.com/office/drawing/2016/5/11/chartex" xmlns:cx6="http://schemas.microsoft.com/office/drawing/2016/5/12/chartex" xmlns:cx7="http://schemas.microsoft.com/office/drawing/2016/5/13/chartex" xmlns:cx8="http://schemas.microsoft.com/office/drawing/2016/5/14/chartex" xmlns:mc="http://schemas.openxmlformats.org/markup-compatibility/2006" xmlns:aink="http://schemas.microsoft.com/office/drawing/2016/ink" xmlns:am3d="http://schemas.microsoft.com/office/drawing/2017/model3d" xmlns:o="urn:schemas-microsoft-com:office:office" xmlns:r="http://schemas.openxmlformats.org/officeDocument/2006/relationships" xmlns:m="http://schemas.openxmlformats.org/officeDocument/2006/math" xmlns:v="urn:schemas-microsoft-com:vml" xmlns:wp14="http://schemas.microsoft.com/office/word/2010/wordprocessingDrawing" xmlns:wp="http://schemas.openxmlformats.org/drawingml/2006/wordprocessingDrawing" xmlns:w10="urn:schemas-microsoft-com:office:word" xmlns:w="http://schemas.openxmlformats.org/wordprocessingml/2006/main" xmlns:w14="http://schemas.microsoft.com/office/word/2010/wordml" xmlns:w15="http://schemas.microsoft.com/office/word/2012/wordml" xmlns:w16cex="http://schemas.microsoft.com/office/word/2018/wordml/cex" xmlns:w16cid="http://schemas.microsoft.com/office/word/2016/wordml/cid" xmlns:w16="http://schemas.microsoft.com/office/word/2018/wordml" xmlns:w16sdtdh="http://schemas.microsoft.com/office/word/2020/wordml/sdtdatahash" xmlns:w16se="http://schemas.microsoft.com/office/word/2015/wordml/symex" xmlns:wpg="http://schemas.microsoft.com/office/word/2010/wordprocessingGroup" xmlns:wpi="http://schemas.microsoft.com/office/word/2010/wordprocessingInk" xmlns:wne="http://schemas.microsoft.com/office/word/2006/wordml" xmlns:wps="http://schemas.microsoft.com/office/word/2010/wordprocessingShape" mc:Ignorable="w14 w15 w16se w16cid w16 w16cex w16sdtdh wp14">
   <w:p>
     <w:pPr>
       <w:pBdr>
@@ -13685,7 +14181,7 @@
 </file>
 
 <file path=word/footer2.xml><?xml version="1.0" encoding="utf-8"?>
-<w:ftr xmlns:wpc="http://schemas.microsoft.com/office/word/2010/wordprocessingCanvas" xmlns:cx="http://schemas.microsoft.com/office/drawing/2014/chartex" xmlns:cx1="http://schemas.microsoft.com/office/drawing/2015/9/8/chartex" xmlns:cx2="http://schemas.microsoft.com/office/drawing/2015/10/21/chartex" xmlns:cx3="http://schemas.microsoft.com/office/drawing/2016/5/9/chartex" xmlns:cx4="http://schemas.microsoft.com/office/drawing/2016/5/10/chartex" xmlns:cx5="http://schemas.microsoft.com/office/drawing/2016/5/11/chartex" xmlns:cx6="http://schemas.microsoft.com/office/drawing/2016/5/12/chartex" xmlns:cx7="http://schemas.microsoft.com/office/drawing/2016/5/13/chartex" xmlns:cx8="http://schemas.microsoft.com/office/drawing/2016/5/14/chartex" xmlns:mc="http://schemas.openxmlformats.org/markup-compatibility/2006" xmlns:aink="http://schemas.microsoft.com/office/drawing/2016/ink" xmlns:am3d="http://schemas.microsoft.com/office/drawing/2017/model3d" xmlns:o="urn:schemas-microsoft-com:office:office" xmlns:r="http://schemas.openxmlformats.org/officeDocument/2006/relationships" xmlns:m="http://schemas.openxmlformats.org/officeDocument/2006/math" xmlns:v="urn:schemas-microsoft-com:vml" xmlns:wp14="http://schemas.microsoft.com/office/word/2010/wordprocessingDrawing" xmlns:wp="http://schemas.openxmlformats.org/drawingml/2006/wordprocessingDrawing" xmlns:w10="urn:schemas-microsoft-com:office:word" xmlns:w="http://schemas.openxmlformats.org/wordprocessingml/2006/main" xmlns:w14="http://schemas.microsoft.com/office/word/2010/wordml" xmlns:w15="http://schemas.microsoft.com/office/word/2012/wordml" xmlns:w16cex="http://schemas.microsoft.com/office/word/2018/wordml/cex" xmlns:w16cid="http://schemas.microsoft.com/office/word/2016/wordml/cid" xmlns:w16="http://schemas.microsoft.com/office/word/2018/wordml" xmlns:w16se="http://schemas.microsoft.com/office/word/2015/wordml/symex" xmlns:wpg="http://schemas.microsoft.com/office/word/2010/wordprocessingGroup" xmlns:wpi="http://schemas.microsoft.com/office/word/2010/wordprocessingInk" xmlns:wne="http://schemas.microsoft.com/office/word/2006/wordml" xmlns:wps="http://schemas.microsoft.com/office/word/2010/wordprocessingShape" mc:Ignorable="w14 w15 w16se w16cid w16 w16cex wp14">
+<w:ftr xmlns:wpc="http://schemas.microsoft.com/office/word/2010/wordprocessingCanvas" xmlns:cx="http://schemas.microsoft.com/office/drawing/2014/chartex" xmlns:cx1="http://schemas.microsoft.com/office/drawing/2015/9/8/chartex" xmlns:cx2="http://schemas.microsoft.com/office/drawing/2015/10/21/chartex" xmlns:cx3="http://schemas.microsoft.com/office/drawing/2016/5/9/chartex" xmlns:cx4="http://schemas.microsoft.com/office/drawing/2016/5/10/chartex" xmlns:cx5="http://schemas.microsoft.com/office/drawing/2016/5/11/chartex" xmlns:cx6="http://schemas.microsoft.com/office/drawing/2016/5/12/chartex" xmlns:cx7="http://schemas.microsoft.com/office/drawing/2016/5/13/chartex" xmlns:cx8="http://schemas.microsoft.com/office/drawing/2016/5/14/chartex" xmlns:mc="http://schemas.openxmlformats.org/markup-compatibility/2006" xmlns:aink="http://schemas.microsoft.com/office/drawing/2016/ink" xmlns:am3d="http://schemas.microsoft.com/office/drawing/2017/model3d" xmlns:o="urn:schemas-microsoft-com:office:office" xmlns:r="http://schemas.openxmlformats.org/officeDocument/2006/relationships" xmlns:m="http://schemas.openxmlformats.org/officeDocument/2006/math" xmlns:v="urn:schemas-microsoft-com:vml" xmlns:wp14="http://schemas.microsoft.com/office/word/2010/wordprocessingDrawing" xmlns:wp="http://schemas.openxmlformats.org/drawingml/2006/wordprocessingDrawing" xmlns:w10="urn:schemas-microsoft-com:office:word" xmlns:w="http://schemas.openxmlformats.org/wordprocessingml/2006/main" xmlns:w14="http://schemas.microsoft.com/office/word/2010/wordml" xmlns:w15="http://schemas.microsoft.com/office/word/2012/wordml" xmlns:w16cex="http://schemas.microsoft.com/office/word/2018/wordml/cex" xmlns:w16cid="http://schemas.microsoft.com/office/word/2016/wordml/cid" xmlns:w16="http://schemas.microsoft.com/office/word/2018/wordml" xmlns:w16sdtdh="http://schemas.microsoft.com/office/word/2020/wordml/sdtdatahash" xmlns:w16se="http://schemas.microsoft.com/office/word/2015/wordml/symex" xmlns:wpg="http://schemas.microsoft.com/office/word/2010/wordprocessingGroup" xmlns:wpi="http://schemas.microsoft.com/office/word/2010/wordprocessingInk" xmlns:wne="http://schemas.microsoft.com/office/word/2006/wordml" xmlns:wps="http://schemas.microsoft.com/office/word/2010/wordprocessingShape" mc:Ignorable="w14 w15 w16se w16cid w16 w16cex w16sdtdh wp14">
   <w:p>
     <w:pPr>
       <w:pBdr>
@@ -13880,7 +14376,7 @@
 </file>
 
 <file path=word/footnotes.xml><?xml version="1.0" encoding="utf-8"?>
-<w:footnotes xmlns:wpc="http://schemas.microsoft.com/office/word/2010/wordprocessingCanvas" xmlns:cx="http://schemas.microsoft.com/office/drawing/2014/chartex" xmlns:cx1="http://schemas.microsoft.com/office/drawing/2015/9/8/chartex" xmlns:cx2="http://schemas.microsoft.com/office/drawing/2015/10/21/chartex" xmlns:cx3="http://schemas.microsoft.com/office/drawing/2016/5/9/chartex" xmlns:cx4="http://schemas.microsoft.com/office/drawing/2016/5/10/chartex" xmlns:cx5="http://schemas.microsoft.com/office/drawing/2016/5/11/chartex" xmlns:cx6="http://schemas.microsoft.com/office/drawing/2016/5/12/chartex" xmlns:cx7="http://schemas.microsoft.com/office/drawing/2016/5/13/chartex" xmlns:cx8="http://schemas.microsoft.com/office/drawing/2016/5/14/chartex" xmlns:mc="http://schemas.openxmlformats.org/markup-compatibility/2006" xmlns:aink="http://schemas.microsoft.com/office/drawing/2016/ink" xmlns:am3d="http://schemas.microsoft.com/office/drawing/2017/model3d" xmlns:o="urn:schemas-microsoft-com:office:office" xmlns:r="http://schemas.openxmlformats.org/officeDocument/2006/relationships" xmlns:m="http://schemas.openxmlformats.org/officeDocument/2006/math" xmlns:v="urn:schemas-microsoft-com:vml" xmlns:wp14="http://schemas.microsoft.com/office/word/2010/wordprocessingDrawing" xmlns:wp="http://schemas.openxmlformats.org/drawingml/2006/wordprocessingDrawing" xmlns:w10="urn:schemas-microsoft-com:office:word" xmlns:w="http://schemas.openxmlformats.org/wordprocessingml/2006/main" xmlns:w14="http://schemas.microsoft.com/office/word/2010/wordml" xmlns:w15="http://schemas.microsoft.com/office/word/2012/wordml" xmlns:w16cex="http://schemas.microsoft.com/office/word/2018/wordml/cex" xmlns:w16cid="http://schemas.microsoft.com/office/word/2016/wordml/cid" xmlns:w16="http://schemas.microsoft.com/office/word/2018/wordml" xmlns:w16se="http://schemas.microsoft.com/office/word/2015/wordml/symex" xmlns:wpg="http://schemas.microsoft.com/office/word/2010/wordprocessingGroup" xmlns:wpi="http://schemas.microsoft.com/office/word/2010/wordprocessingInk" xmlns:wne="http://schemas.microsoft.com/office/word/2006/wordml" xmlns:wps="http://schemas.microsoft.com/office/word/2010/wordprocessingShape" mc:Ignorable="w14 w15 w16se w16cid w16 w16cex wp14">
+<w:footnotes xmlns:wpc="http://schemas.microsoft.com/office/word/2010/wordprocessingCanvas" xmlns:cx="http://schemas.microsoft.com/office/drawing/2014/chartex" xmlns:cx1="http://schemas.microsoft.com/office/drawing/2015/9/8/chartex" xmlns:cx2="http://schemas.microsoft.com/office/drawing/2015/10/21/chartex" xmlns:cx3="http://schemas.microsoft.com/office/drawing/2016/5/9/chartex" xmlns:cx4="http://schemas.microsoft.com/office/drawing/2016/5/10/chartex" xmlns:cx5="http://schemas.microsoft.com/office/drawing/2016/5/11/chartex" xmlns:cx6="http://schemas.microsoft.com/office/drawing/2016/5/12/chartex" xmlns:cx7="http://schemas.microsoft.com/office/drawing/2016/5/13/chartex" xmlns:cx8="http://schemas.microsoft.com/office/drawing/2016/5/14/chartex" xmlns:mc="http://schemas.openxmlformats.org/markup-compatibility/2006" xmlns:aink="http://schemas.microsoft.com/office/drawing/2016/ink" xmlns:am3d="http://schemas.microsoft.com/office/drawing/2017/model3d" xmlns:o="urn:schemas-microsoft-com:office:office" xmlns:r="http://schemas.openxmlformats.org/officeDocument/2006/relationships" xmlns:m="http://schemas.openxmlformats.org/officeDocument/2006/math" xmlns:v="urn:schemas-microsoft-com:vml" xmlns:wp14="http://schemas.microsoft.com/office/word/2010/wordprocessingDrawing" xmlns:wp="http://schemas.openxmlformats.org/drawingml/2006/wordprocessingDrawing" xmlns:w10="urn:schemas-microsoft-com:office:word" xmlns:w="http://schemas.openxmlformats.org/wordprocessingml/2006/main" xmlns:w14="http://schemas.microsoft.com/office/word/2010/wordml" xmlns:w15="http://schemas.microsoft.com/office/word/2012/wordml" xmlns:w16cex="http://schemas.microsoft.com/office/word/2018/wordml/cex" xmlns:w16cid="http://schemas.microsoft.com/office/word/2016/wordml/cid" xmlns:w16="http://schemas.microsoft.com/office/word/2018/wordml" xmlns:w16sdtdh="http://schemas.microsoft.com/office/word/2020/wordml/sdtdatahash" xmlns:w16se="http://schemas.microsoft.com/office/word/2015/wordml/symex" xmlns:wpg="http://schemas.microsoft.com/office/word/2010/wordprocessingGroup" xmlns:wpi="http://schemas.microsoft.com/office/word/2010/wordprocessingInk" xmlns:wne="http://schemas.microsoft.com/office/word/2006/wordml" xmlns:wps="http://schemas.microsoft.com/office/word/2010/wordprocessingShape" mc:Ignorable="w14 w15 w16se w16cid w16 w16cex w16sdtdh wp14">
   <w:footnote w:type="separator" w:id="-1">
     <w:p>
       <w:pPr>
@@ -13905,7 +14401,7 @@
 </file>
 
 <file path=word/header1.xml><?xml version="1.0" encoding="utf-8"?>
-<w:hdr xmlns:wpc="http://schemas.microsoft.com/office/word/2010/wordprocessingCanvas" xmlns:cx="http://schemas.microsoft.com/office/drawing/2014/chartex" xmlns:cx1="http://schemas.microsoft.com/office/drawing/2015/9/8/chartex" xmlns:cx2="http://schemas.microsoft.com/office/drawing/2015/10/21/chartex" xmlns:cx3="http://schemas.microsoft.com/office/drawing/2016/5/9/chartex" xmlns:cx4="http://schemas.microsoft.com/office/drawing/2016/5/10/chartex" xmlns:cx5="http://schemas.microsoft.com/office/drawing/2016/5/11/chartex" xmlns:cx6="http://schemas.microsoft.com/office/drawing/2016/5/12/chartex" xmlns:cx7="http://schemas.microsoft.com/office/drawing/2016/5/13/chartex" xmlns:cx8="http://schemas.microsoft.com/office/drawing/2016/5/14/chartex" xmlns:mc="http://schemas.openxmlformats.org/markup-compatibility/2006" xmlns:aink="http://schemas.microsoft.com/office/drawing/2016/ink" xmlns:am3d="http://schemas.microsoft.com/office/drawing/2017/model3d" xmlns:o="urn:schemas-microsoft-com:office:office" xmlns:r="http://schemas.openxmlformats.org/officeDocument/2006/relationships" xmlns:m="http://schemas.openxmlformats.org/officeDocument/2006/math" xmlns:v="urn:schemas-microsoft-com:vml" xmlns:wp14="http://schemas.microsoft.com/office/word/2010/wordprocessingDrawing" xmlns:wp="http://schemas.openxmlformats.org/drawingml/2006/wordprocessingDrawing" xmlns:w10="urn:schemas-microsoft-com:office:word" xmlns:w="http://schemas.openxmlformats.org/wordprocessingml/2006/main" xmlns:w14="http://schemas.microsoft.com/office/word/2010/wordml" xmlns:w15="http://schemas.microsoft.com/office/word/2012/wordml" xmlns:w16cex="http://schemas.microsoft.com/office/word/2018/wordml/cex" xmlns:w16cid="http://schemas.microsoft.com/office/word/2016/wordml/cid" xmlns:w16="http://schemas.microsoft.com/office/word/2018/wordml" xmlns:w16se="http://schemas.microsoft.com/office/word/2015/wordml/symex" xmlns:wpg="http://schemas.microsoft.com/office/word/2010/wordprocessingGroup" xmlns:wpi="http://schemas.microsoft.com/office/word/2010/wordprocessingInk" xmlns:wne="http://schemas.microsoft.com/office/word/2006/wordml" xmlns:wps="http://schemas.microsoft.com/office/word/2010/wordprocessingShape" mc:Ignorable="w14 w15 w16se w16cid w16 w16cex wp14">
+<w:hdr xmlns:wpc="http://schemas.microsoft.com/office/word/2010/wordprocessingCanvas" xmlns:cx="http://schemas.microsoft.com/office/drawing/2014/chartex" xmlns:cx1="http://schemas.microsoft.com/office/drawing/2015/9/8/chartex" xmlns:cx2="http://schemas.microsoft.com/office/drawing/2015/10/21/chartex" xmlns:cx3="http://schemas.microsoft.com/office/drawing/2016/5/9/chartex" xmlns:cx4="http://schemas.microsoft.com/office/drawing/2016/5/10/chartex" xmlns:cx5="http://schemas.microsoft.com/office/drawing/2016/5/11/chartex" xmlns:cx6="http://schemas.microsoft.com/office/drawing/2016/5/12/chartex" xmlns:cx7="http://schemas.microsoft.com/office/drawing/2016/5/13/chartex" xmlns:cx8="http://schemas.microsoft.com/office/drawing/2016/5/14/chartex" xmlns:mc="http://schemas.openxmlformats.org/markup-compatibility/2006" xmlns:aink="http://schemas.microsoft.com/office/drawing/2016/ink" xmlns:am3d="http://schemas.microsoft.com/office/drawing/2017/model3d" xmlns:o="urn:schemas-microsoft-com:office:office" xmlns:r="http://schemas.openxmlformats.org/officeDocument/2006/relationships" xmlns:m="http://schemas.openxmlformats.org/officeDocument/2006/math" xmlns:v="urn:schemas-microsoft-com:vml" xmlns:wp14="http://schemas.microsoft.com/office/word/2010/wordprocessingDrawing" xmlns:wp="http://schemas.openxmlformats.org/drawingml/2006/wordprocessingDrawing" xmlns:w10="urn:schemas-microsoft-com:office:word" xmlns:w="http://schemas.openxmlformats.org/wordprocessingml/2006/main" xmlns:w14="http://schemas.microsoft.com/office/word/2010/wordml" xmlns:w15="http://schemas.microsoft.com/office/word/2012/wordml" xmlns:w16cex="http://schemas.microsoft.com/office/word/2018/wordml/cex" xmlns:w16cid="http://schemas.microsoft.com/office/word/2016/wordml/cid" xmlns:w16="http://schemas.microsoft.com/office/word/2018/wordml" xmlns:w16sdtdh="http://schemas.microsoft.com/office/word/2020/wordml/sdtdatahash" xmlns:w16se="http://schemas.microsoft.com/office/word/2015/wordml/symex" xmlns:wpg="http://schemas.microsoft.com/office/word/2010/wordprocessingGroup" xmlns:wpi="http://schemas.microsoft.com/office/word/2010/wordprocessingInk" xmlns:wne="http://schemas.microsoft.com/office/word/2006/wordml" xmlns:wps="http://schemas.microsoft.com/office/word/2010/wordprocessingShape" mc:Ignorable="w14 w15 w16se w16cid w16 w16cex w16sdtdh wp14">
   <w:p>
     <w:pPr>
       <w:pStyle w:val="Header"/>
@@ -13918,7 +14414,7 @@
 </file>
 
 <file path=word/header2.xml><?xml version="1.0" encoding="utf-8"?>
-<w:hdr xmlns:wpc="http://schemas.microsoft.com/office/word/2010/wordprocessingCanvas" xmlns:cx="http://schemas.microsoft.com/office/drawing/2014/chartex" xmlns:cx1="http://schemas.microsoft.com/office/drawing/2015/9/8/chartex" xmlns:cx2="http://schemas.microsoft.com/office/drawing/2015/10/21/chartex" xmlns:cx3="http://schemas.microsoft.com/office/drawing/2016/5/9/chartex" xmlns:cx4="http://schemas.microsoft.com/office/drawing/2016/5/10/chartex" xmlns:cx5="http://schemas.microsoft.com/office/drawing/2016/5/11/chartex" xmlns:cx6="http://schemas.microsoft.com/office/drawing/2016/5/12/chartex" xmlns:cx7="http://schemas.microsoft.com/office/drawing/2016/5/13/chartex" xmlns:cx8="http://schemas.microsoft.com/office/drawing/2016/5/14/chartex" xmlns:mc="http://schemas.openxmlformats.org/markup-compatibility/2006" xmlns:aink="http://schemas.microsoft.com/office/drawing/2016/ink" xmlns:am3d="http://schemas.microsoft.com/office/drawing/2017/model3d" xmlns:o="urn:schemas-microsoft-com:office:office" xmlns:r="http://schemas.openxmlformats.org/officeDocument/2006/relationships" xmlns:m="http://schemas.openxmlformats.org/officeDocument/2006/math" xmlns:v="urn:schemas-microsoft-com:vml" xmlns:wp14="http://schemas.microsoft.com/office/word/2010/wordprocessingDrawing" xmlns:wp="http://schemas.openxmlformats.org/drawingml/2006/wordprocessingDrawing" xmlns:w10="urn:schemas-microsoft-com:office:word" xmlns:w="http://schemas.openxmlformats.org/wordprocessingml/2006/main" xmlns:w14="http://schemas.microsoft.com/office/word/2010/wordml" xmlns:w15="http://schemas.microsoft.com/office/word/2012/wordml" xmlns:w16cex="http://schemas.microsoft.com/office/word/2018/wordml/cex" xmlns:w16cid="http://schemas.microsoft.com/office/word/2016/wordml/cid" xmlns:w16="http://schemas.microsoft.com/office/word/2018/wordml" xmlns:w16se="http://schemas.microsoft.com/office/word/2015/wordml/symex" xmlns:wpg="http://schemas.microsoft.com/office/word/2010/wordprocessingGroup" xmlns:wpi="http://schemas.microsoft.com/office/word/2010/wordprocessingInk" xmlns:wne="http://schemas.microsoft.com/office/word/2006/wordml" xmlns:wps="http://schemas.microsoft.com/office/word/2010/wordprocessingShape" mc:Ignorable="w14 w15 w16se w16cid w16 w16cex wp14">
+<w:hdr xmlns:wpc="http://schemas.microsoft.com/office/word/2010/wordprocessingCanvas" xmlns:cx="http://schemas.microsoft.com/office/drawing/2014/chartex" xmlns:cx1="http://schemas.microsoft.com/office/drawing/2015/9/8/chartex" xmlns:cx2="http://schemas.microsoft.com/office/drawing/2015/10/21/chartex" xmlns:cx3="http://schemas.microsoft.com/office/drawing/2016/5/9/chartex" xmlns:cx4="http://schemas.microsoft.com/office/drawing/2016/5/10/chartex" xmlns:cx5="http://schemas.microsoft.com/office/drawing/2016/5/11/chartex" xmlns:cx6="http://schemas.microsoft.com/office/drawing/2016/5/12/chartex" xmlns:cx7="http://schemas.microsoft.com/office/drawing/2016/5/13/chartex" xmlns:cx8="http://schemas.microsoft.com/office/drawing/2016/5/14/chartex" xmlns:mc="http://schemas.openxmlformats.org/markup-compatibility/2006" xmlns:aink="http://schemas.microsoft.com/office/drawing/2016/ink" xmlns:am3d="http://schemas.microsoft.com/office/drawing/2017/model3d" xmlns:o="urn:schemas-microsoft-com:office:office" xmlns:r="http://schemas.openxmlformats.org/officeDocument/2006/relationships" xmlns:m="http://schemas.openxmlformats.org/officeDocument/2006/math" xmlns:v="urn:schemas-microsoft-com:vml" xmlns:wp14="http://schemas.microsoft.com/office/word/2010/wordprocessingDrawing" xmlns:wp="http://schemas.openxmlformats.org/drawingml/2006/wordprocessingDrawing" xmlns:w10="urn:schemas-microsoft-com:office:word" xmlns:w="http://schemas.openxmlformats.org/wordprocessingml/2006/main" xmlns:w14="http://schemas.microsoft.com/office/word/2010/wordml" xmlns:w15="http://schemas.microsoft.com/office/word/2012/wordml" xmlns:w16cex="http://schemas.microsoft.com/office/word/2018/wordml/cex" xmlns:w16cid="http://schemas.microsoft.com/office/word/2016/wordml/cid" xmlns:w16="http://schemas.microsoft.com/office/word/2018/wordml" xmlns:w16sdtdh="http://schemas.microsoft.com/office/word/2020/wordml/sdtdatahash" xmlns:w16se="http://schemas.microsoft.com/office/word/2015/wordml/symex" xmlns:wpg="http://schemas.microsoft.com/office/word/2010/wordprocessingGroup" xmlns:wpi="http://schemas.microsoft.com/office/word/2010/wordprocessingInk" xmlns:wne="http://schemas.microsoft.com/office/word/2006/wordml" xmlns:wps="http://schemas.microsoft.com/office/word/2010/wordprocessingShape" mc:Ignorable="w14 w15 w16se w16cid w16 w16cex w16sdtdh wp14">
   <w:p>
     <w:pPr>
       <w:pStyle w:val="Header"/>
@@ -13931,7 +14427,7 @@
 </file>
 
 <file path=word/styles.xml><?xml version="1.0" encoding="utf-8"?>
-<w:styles xmlns:mc="http://schemas.openxmlformats.org/markup-compatibility/2006" xmlns:r="http://schemas.openxmlformats.org/officeDocument/2006/relationships" xmlns:w="http://schemas.openxmlformats.org/wordprocessingml/2006/main" xmlns:w14="http://schemas.microsoft.com/office/word/2010/wordml" xmlns:w15="http://schemas.microsoft.com/office/word/2012/wordml" xmlns:w16cex="http://schemas.microsoft.com/office/word/2018/wordml/cex" xmlns:w16cid="http://schemas.microsoft.com/office/word/2016/wordml/cid" xmlns:w16="http://schemas.microsoft.com/office/word/2018/wordml" xmlns:w16se="http://schemas.microsoft.com/office/word/2015/wordml/symex" mc:Ignorable="w14 w15 w16se w16cid w16 w16cex">
+<w:styles xmlns:mc="http://schemas.openxmlformats.org/markup-compatibility/2006" xmlns:r="http://schemas.openxmlformats.org/officeDocument/2006/relationships" xmlns:w="http://schemas.openxmlformats.org/wordprocessingml/2006/main" xmlns:w14="http://schemas.microsoft.com/office/word/2010/wordml" xmlns:w15="http://schemas.microsoft.com/office/word/2012/wordml" xmlns:w16cex="http://schemas.microsoft.com/office/word/2018/wordml/cex" xmlns:w16cid="http://schemas.microsoft.com/office/word/2016/wordml/cid" xmlns:w16="http://schemas.microsoft.com/office/word/2018/wordml" xmlns:w16sdtdh="http://schemas.microsoft.com/office/word/2020/wordml/sdtdatahash" xmlns:w16se="http://schemas.microsoft.com/office/word/2015/wordml/symex" mc:Ignorable="w14 w15 w16se w16cid w16 w16cex w16sdtdh">
   <w:docDefaults>
     <w:rPrDefault>
       <w:rPr>
@@ -14344,7 +14840,6 @@
     <w:uiPriority w:val="99"/>
     <w:semiHidden/>
     <w:unhideWhenUsed/>
-    <w:qFormat/>
     <w:tblPr>
       <w:tblInd w:w="0" w:type="dxa"/>
       <w:tblCellMar>

</xml_diff>

<commit_message>
TS 5.5 PP Tamil files final 07/06/2021
</commit_message>
<xml_diff>
--- a/TS-Padam/TS-5.5/TS 5.5 Tamil Pada Paatam Corrections.docx
+++ b/TS-Padam/TS-5.5/TS 5.5 Tamil Pada Paatam Corrections.docx
@@ -61,9 +61,8 @@
           <w:szCs w:val="32"/>
           <w:u w:val="single"/>
         </w:rPr>
-        <w:t>31</w:t>
+        <w:t xml:space="preserve">31st </w:t>
       </w:r>
-      <w:proofErr w:type="gramStart"/>
       <w:r>
         <w:rPr>
           <w:b/>
@@ -72,30 +71,17 @@
           <w:szCs w:val="32"/>
           <w:u w:val="single"/>
         </w:rPr>
-        <w:t xml:space="preserve">st  </w:t>
+        <w:t xml:space="preserve"> May 202</w:t>
       </w:r>
       <w:r>
         <w:rPr>
           <w:b/>
           <w:bCs/>
-          <w:color w:val="FF0000"/>
           <w:sz w:val="32"/>
           <w:szCs w:val="32"/>
           <w:u w:val="single"/>
         </w:rPr>
-        <w:t>May</w:t>
-      </w:r>
-      <w:proofErr w:type="gramEnd"/>
-      <w:r>
-        <w:rPr>
-          <w:b/>
-          <w:bCs/>
-          <w:color w:val="FF0000"/>
-          <w:sz w:val="32"/>
-          <w:szCs w:val="32"/>
-          <w:u w:val="single"/>
-        </w:rPr>
-        <w:t xml:space="preserve"> 2020</w:t>
+        <w:t>1</w:t>
       </w:r>
     </w:p>
     <w:p>
@@ -266,19 +252,8 @@
                 <w:sz w:val="28"/>
                 <w:szCs w:val="28"/>
               </w:rPr>
-              <w:t xml:space="preserve">5.5.1.4 </w:t>
-            </w:r>
-            <w:proofErr w:type="spellStart"/>
-            <w:r>
-              <w:rPr>
-                <w:b/>
-                <w:bCs/>
-                <w:sz w:val="28"/>
-                <w:szCs w:val="28"/>
-              </w:rPr>
-              <w:t>Vaakyam</w:t>
-            </w:r>
-            <w:proofErr w:type="spellEnd"/>
+              <w:t>5.5.1.4 Vaakyam</w:t>
+            </w:r>
           </w:p>
           <w:p>
             <w:pPr>
@@ -312,25 +287,14 @@
                 <w:szCs w:val="28"/>
               </w:rPr>
             </w:pPr>
-            <w:proofErr w:type="spellStart"/>
-            <w:r>
-              <w:rPr>
-                <w:b/>
-                <w:bCs/>
-                <w:sz w:val="28"/>
-                <w:szCs w:val="28"/>
-              </w:rPr>
-              <w:t>Panchaati</w:t>
-            </w:r>
-            <w:proofErr w:type="spellEnd"/>
-            <w:r>
-              <w:rPr>
-                <w:b/>
-                <w:bCs/>
-                <w:sz w:val="28"/>
-                <w:szCs w:val="28"/>
-              </w:rPr>
-              <w:t xml:space="preserve"> 4</w:t>
+            <w:r>
+              <w:rPr>
+                <w:b/>
+                <w:bCs/>
+                <w:sz w:val="28"/>
+                <w:szCs w:val="28"/>
+              </w:rPr>
+              <w:t>Panchaati 4</w:t>
             </w:r>
           </w:p>
         </w:tc>
@@ -787,19 +751,8 @@
                 <w:sz w:val="28"/>
                 <w:szCs w:val="28"/>
               </w:rPr>
-              <w:t xml:space="preserve">5.5.2.5 </w:t>
-            </w:r>
-            <w:proofErr w:type="spellStart"/>
-            <w:r>
-              <w:rPr>
-                <w:b/>
-                <w:bCs/>
-                <w:sz w:val="28"/>
-                <w:szCs w:val="28"/>
-              </w:rPr>
-              <w:t>Vaakyam</w:t>
-            </w:r>
-            <w:proofErr w:type="spellEnd"/>
+              <w:t>5.5.2.5 Vaakyam</w:t>
+            </w:r>
           </w:p>
           <w:p>
             <w:pPr>
@@ -831,25 +784,14 @@
                 <w:szCs w:val="28"/>
               </w:rPr>
             </w:pPr>
-            <w:proofErr w:type="spellStart"/>
-            <w:r>
-              <w:rPr>
-                <w:b/>
-                <w:bCs/>
-                <w:sz w:val="28"/>
-                <w:szCs w:val="28"/>
-              </w:rPr>
-              <w:t>Panchaati</w:t>
-            </w:r>
-            <w:proofErr w:type="spellEnd"/>
-            <w:r>
-              <w:rPr>
-                <w:b/>
-                <w:bCs/>
-                <w:sz w:val="28"/>
-                <w:szCs w:val="28"/>
-              </w:rPr>
-              <w:t xml:space="preserve"> 12</w:t>
+            <w:r>
+              <w:rPr>
+                <w:b/>
+                <w:bCs/>
+                <w:sz w:val="28"/>
+                <w:szCs w:val="28"/>
+              </w:rPr>
+              <w:t>Panchaati 12</w:t>
             </w:r>
           </w:p>
         </w:tc>
@@ -1332,19 +1274,8 @@
                 <w:sz w:val="28"/>
                 <w:szCs w:val="28"/>
               </w:rPr>
-              <w:t xml:space="preserve">5.5.8.2 </w:t>
-            </w:r>
-            <w:proofErr w:type="spellStart"/>
-            <w:r>
-              <w:rPr>
-                <w:b/>
-                <w:bCs/>
-                <w:sz w:val="28"/>
-                <w:szCs w:val="28"/>
-              </w:rPr>
-              <w:t>Vaakyam</w:t>
-            </w:r>
-            <w:proofErr w:type="spellEnd"/>
+              <w:t>5.5.8.2 Vaakyam</w:t>
+            </w:r>
           </w:p>
           <w:p>
             <w:pPr>
@@ -1376,25 +1307,14 @@
                 <w:szCs w:val="28"/>
               </w:rPr>
             </w:pPr>
-            <w:proofErr w:type="spellStart"/>
-            <w:r>
-              <w:rPr>
-                <w:b/>
-                <w:bCs/>
-                <w:sz w:val="28"/>
-                <w:szCs w:val="28"/>
-              </w:rPr>
-              <w:t>Panchaati</w:t>
-            </w:r>
-            <w:proofErr w:type="spellEnd"/>
-            <w:r>
-              <w:rPr>
-                <w:b/>
-                <w:bCs/>
-                <w:sz w:val="28"/>
-                <w:szCs w:val="28"/>
-              </w:rPr>
-              <w:t xml:space="preserve"> 35</w:t>
+            <w:r>
+              <w:rPr>
+                <w:b/>
+                <w:bCs/>
+                <w:sz w:val="28"/>
+                <w:szCs w:val="28"/>
+              </w:rPr>
+              <w:t>Panchaati 35</w:t>
             </w:r>
           </w:p>
         </w:tc>
@@ -1708,20 +1628,8 @@
                 <w:szCs w:val="28"/>
                 <w:lang w:bidi="ta-IN"/>
               </w:rPr>
-              <w:t xml:space="preserve">– </w:t>
-            </w:r>
-            <w:proofErr w:type="spellStart"/>
-            <w:r>
-              <w:rPr>
-                <w:rFonts w:cs="Latha"/>
-                <w:b/>
-                <w:sz w:val="28"/>
-                <w:szCs w:val="28"/>
-                <w:lang w:bidi="ta-IN"/>
-              </w:rPr>
-              <w:t>Vaakyam</w:t>
-            </w:r>
-            <w:proofErr w:type="spellEnd"/>
+              <w:t>– Vaakyam</w:t>
+            </w:r>
           </w:p>
           <w:p>
             <w:pPr>
@@ -1765,7 +1673,6 @@
                 <w:szCs w:val="28"/>
               </w:rPr>
             </w:pPr>
-            <w:proofErr w:type="spellStart"/>
             <w:proofErr w:type="gramStart"/>
             <w:r>
               <w:rPr>
@@ -1775,18 +1682,7 @@
                 <w:szCs w:val="28"/>
                 <w:lang w:bidi="ta-IN"/>
               </w:rPr>
-              <w:t>Panchaati</w:t>
-            </w:r>
-            <w:proofErr w:type="spellEnd"/>
-            <w:r>
-              <w:rPr>
-                <w:rFonts w:cs="Latha"/>
-                <w:b/>
-                <w:sz w:val="28"/>
-                <w:szCs w:val="28"/>
-                <w:lang w:bidi="ta-IN"/>
-              </w:rPr>
-              <w:t xml:space="preserve">  No.</w:t>
+              <w:t>Panchaati  No.</w:t>
             </w:r>
             <w:proofErr w:type="gramEnd"/>
             <w:r>
@@ -2134,27 +2030,7 @@
                 <w:sz w:val="28"/>
                 <w:szCs w:val="40"/>
               </w:rPr>
-              <w:t>(</w:t>
-            </w:r>
-            <w:proofErr w:type="spellStart"/>
-            <w:r>
-              <w:rPr>
-                <w:rFonts w:cs="Arial"/>
-                <w:b/>
-                <w:sz w:val="28"/>
-                <w:szCs w:val="40"/>
-              </w:rPr>
-              <w:t>avagraham</w:t>
-            </w:r>
-            <w:proofErr w:type="spellEnd"/>
-            <w:r>
-              <w:rPr>
-                <w:rFonts w:cs="Arial"/>
-                <w:b/>
-                <w:sz w:val="28"/>
-                <w:szCs w:val="40"/>
-              </w:rPr>
-              <w:t xml:space="preserve"> removed)</w:t>
+              <w:t>(avagraham removed)</w:t>
             </w:r>
           </w:p>
         </w:tc>
@@ -2201,19 +2077,8 @@
                 <w:sz w:val="28"/>
                 <w:szCs w:val="28"/>
               </w:rPr>
-              <w:t xml:space="preserve"> </w:t>
-            </w:r>
-            <w:proofErr w:type="spellStart"/>
-            <w:r>
-              <w:rPr>
-                <w:b/>
-                <w:bCs/>
-                <w:sz w:val="28"/>
-                <w:szCs w:val="28"/>
-              </w:rPr>
-              <w:t>Vaakyam</w:t>
-            </w:r>
-            <w:proofErr w:type="spellEnd"/>
+              <w:t xml:space="preserve"> Vaakyam</w:t>
+            </w:r>
           </w:p>
           <w:p>
             <w:pPr>
@@ -2251,7 +2116,6 @@
                 <w:lang w:bidi="ta-IN"/>
               </w:rPr>
             </w:pPr>
-            <w:proofErr w:type="spellStart"/>
             <w:r>
               <w:rPr>
                 <w:rFonts w:cs="Latha"/>
@@ -2261,19 +2125,7 @@
                 <w:szCs w:val="28"/>
                 <w:lang w:bidi="ta-IN"/>
               </w:rPr>
-              <w:t>Panchaati</w:t>
-            </w:r>
-            <w:proofErr w:type="spellEnd"/>
-            <w:r>
-              <w:rPr>
-                <w:rFonts w:cs="Latha"/>
-                <w:b/>
-                <w:bCs/>
-                <w:sz w:val="28"/>
-                <w:szCs w:val="28"/>
-                <w:lang w:bidi="ta-IN"/>
-              </w:rPr>
-              <w:t xml:space="preserve"> 46</w:t>
+              <w:t>Panchaati 46</w:t>
             </w:r>
           </w:p>
         </w:tc>
@@ -2562,27 +2414,7 @@
                 <w:lang w:bidi="ta-IN"/>
               </w:rPr>
               <w:br/>
-              <w:t>(</w:t>
-            </w:r>
-            <w:proofErr w:type="spellStart"/>
-            <w:r>
-              <w:rPr>
-                <w:rFonts w:ascii="Latha" w:hAnsi="Latha" w:cs="Latha"/>
-                <w:sz w:val="28"/>
-                <w:szCs w:val="28"/>
-                <w:lang w:bidi="ta-IN"/>
-              </w:rPr>
-              <w:t>avagraham</w:t>
-            </w:r>
-            <w:proofErr w:type="spellEnd"/>
-            <w:r>
-              <w:rPr>
-                <w:rFonts w:ascii="Latha" w:hAnsi="Latha" w:cs="Latha"/>
-                <w:sz w:val="28"/>
-                <w:szCs w:val="28"/>
-                <w:lang w:bidi="ta-IN"/>
-              </w:rPr>
-              <w:t xml:space="preserve"> not required)</w:t>
+              <w:t>(avagraham not required)</w:t>
             </w:r>
           </w:p>
         </w:tc>
@@ -2651,25 +2483,14 @@
                 <w:szCs w:val="28"/>
               </w:rPr>
             </w:pPr>
-            <w:proofErr w:type="spellStart"/>
-            <w:r>
-              <w:rPr>
-                <w:b/>
-                <w:bCs/>
-                <w:sz w:val="28"/>
-                <w:szCs w:val="28"/>
-              </w:rPr>
-              <w:t>Panchaati</w:t>
-            </w:r>
-            <w:proofErr w:type="spellEnd"/>
-            <w:r>
-              <w:rPr>
-                <w:b/>
-                <w:bCs/>
-                <w:sz w:val="28"/>
-                <w:szCs w:val="28"/>
-              </w:rPr>
-              <w:t xml:space="preserve"> 56</w:t>
+            <w:r>
+              <w:rPr>
+                <w:b/>
+                <w:bCs/>
+                <w:sz w:val="28"/>
+                <w:szCs w:val="28"/>
+              </w:rPr>
+              <w:t>Panchaati 56</w:t>
             </w:r>
           </w:p>
         </w:tc>
@@ -3352,7 +3173,6 @@
                 <w:lang w:bidi="ta-IN"/>
               </w:rPr>
             </w:pPr>
-            <w:proofErr w:type="spellStart"/>
             <w:proofErr w:type="gramStart"/>
             <w:r>
               <w:rPr>
@@ -3363,19 +3183,7 @@
                 <w:szCs w:val="28"/>
                 <w:lang w:bidi="ta-IN"/>
               </w:rPr>
-              <w:t>Panchaati</w:t>
-            </w:r>
-            <w:proofErr w:type="spellEnd"/>
-            <w:r>
-              <w:rPr>
-                <w:rFonts w:cs="Latha"/>
-                <w:b/>
-                <w:bCs/>
-                <w:sz w:val="28"/>
-                <w:szCs w:val="28"/>
-                <w:lang w:bidi="ta-IN"/>
-              </w:rPr>
-              <w:t xml:space="preserve">  No.</w:t>
+              <w:t>Panchaati  No.</w:t>
             </w:r>
             <w:proofErr w:type="gramEnd"/>
             <w:r>
@@ -3697,21 +3505,8 @@
                 <w:szCs w:val="28"/>
                 <w:lang w:bidi="ta-IN"/>
               </w:rPr>
-              <w:t xml:space="preserve">5.5.7.3 – </w:t>
-            </w:r>
-            <w:proofErr w:type="spellStart"/>
-            <w:r>
-              <w:rPr>
-                <w:rFonts w:cs="Latha"/>
-                <w:b/>
-                <w:bCs/>
-                <w:sz w:val="28"/>
-                <w:szCs w:val="28"/>
-                <w:lang w:bidi="ta-IN"/>
-              </w:rPr>
-              <w:t>Vaakyam</w:t>
-            </w:r>
-            <w:proofErr w:type="spellEnd"/>
+              <w:t>5.5.7.3 – Vaakyam</w:t>
+            </w:r>
           </w:p>
           <w:p>
             <w:pPr>
@@ -3750,7 +3545,6 @@
                 <w:lang w:bidi="ta-IN"/>
               </w:rPr>
             </w:pPr>
-            <w:proofErr w:type="spellStart"/>
             <w:proofErr w:type="gramStart"/>
             <w:r>
               <w:rPr>
@@ -3761,19 +3555,7 @@
                 <w:szCs w:val="28"/>
                 <w:lang w:bidi="ta-IN"/>
               </w:rPr>
-              <w:t>Panchaati</w:t>
-            </w:r>
-            <w:proofErr w:type="spellEnd"/>
-            <w:r>
-              <w:rPr>
-                <w:rFonts w:cs="Latha"/>
-                <w:b/>
-                <w:bCs/>
-                <w:sz w:val="28"/>
-                <w:szCs w:val="28"/>
-                <w:lang w:bidi="ta-IN"/>
-              </w:rPr>
-              <w:t xml:space="preserve">  No.</w:t>
+              <w:t>Panchaati  No.</w:t>
             </w:r>
             <w:proofErr w:type="gramEnd"/>
             <w:r>
@@ -4169,21 +3951,8 @@
                 <w:szCs w:val="28"/>
                 <w:lang w:bidi="ta-IN"/>
               </w:rPr>
-              <w:t xml:space="preserve">5.5.10.3 – </w:t>
-            </w:r>
-            <w:proofErr w:type="spellStart"/>
-            <w:r>
-              <w:rPr>
-                <w:rFonts w:cs="Latha"/>
-                <w:b/>
-                <w:bCs/>
-                <w:sz w:val="28"/>
-                <w:szCs w:val="28"/>
-                <w:lang w:bidi="ta-IN"/>
-              </w:rPr>
-              <w:t>Vaakyam</w:t>
-            </w:r>
-            <w:proofErr w:type="spellEnd"/>
+              <w:t>5.5.10.3 – Vaakyam</w:t>
+            </w:r>
           </w:p>
           <w:p>
             <w:pPr>
@@ -4244,7 +4013,6 @@
                 <w:lang w:bidi="ta-IN"/>
               </w:rPr>
             </w:pPr>
-            <w:proofErr w:type="spellStart"/>
             <w:proofErr w:type="gramStart"/>
             <w:r>
               <w:rPr>
@@ -4255,19 +4023,7 @@
                 <w:szCs w:val="28"/>
                 <w:lang w:bidi="ta-IN"/>
               </w:rPr>
-              <w:t>Panchaati</w:t>
-            </w:r>
-            <w:proofErr w:type="spellEnd"/>
-            <w:r>
-              <w:rPr>
-                <w:rFonts w:cs="Latha"/>
-                <w:b/>
-                <w:bCs/>
-                <w:sz w:val="28"/>
-                <w:szCs w:val="28"/>
-                <w:lang w:bidi="ta-IN"/>
-              </w:rPr>
-              <w:t xml:space="preserve">  No.</w:t>
+              <w:t>Panchaati  No.</w:t>
             </w:r>
             <w:proofErr w:type="gramEnd"/>
             <w:r>
@@ -5242,21 +4998,8 @@
                 <w:szCs w:val="28"/>
                 <w:lang w:bidi="ta-IN"/>
               </w:rPr>
-              <w:t xml:space="preserve"> – </w:t>
-            </w:r>
-            <w:proofErr w:type="spellStart"/>
-            <w:r>
-              <w:rPr>
-                <w:rFonts w:cs="Latha"/>
-                <w:b/>
-                <w:bCs/>
-                <w:sz w:val="28"/>
-                <w:szCs w:val="28"/>
-                <w:lang w:bidi="ta-IN"/>
-              </w:rPr>
-              <w:t>Vaakyam</w:t>
-            </w:r>
-            <w:proofErr w:type="spellEnd"/>
+              <w:t xml:space="preserve"> – Vaakyam</w:t>
+            </w:r>
           </w:p>
           <w:p>
             <w:pPr>
@@ -5302,21 +5045,8 @@
                 <w:szCs w:val="28"/>
                 <w:lang w:bidi="ta-IN"/>
               </w:rPr>
-              <w:t xml:space="preserve"> </w:t>
-            </w:r>
-            <w:proofErr w:type="spellStart"/>
-            <w:r>
-              <w:rPr>
-                <w:rFonts w:cs="Latha"/>
-                <w:b/>
-                <w:bCs/>
-                <w:sz w:val="28"/>
-                <w:szCs w:val="28"/>
-                <w:lang w:bidi="ta-IN"/>
-              </w:rPr>
-              <w:t>Panchaati</w:t>
-            </w:r>
-            <w:proofErr w:type="spellEnd"/>
+              <w:t xml:space="preserve"> Panchaati</w:t>
+            </w:r>
             <w:proofErr w:type="gramEnd"/>
           </w:p>
           <w:p>
@@ -5773,21 +5503,8 @@
                 <w:szCs w:val="28"/>
                 <w:lang w:bidi="ta-IN"/>
               </w:rPr>
-              <w:t xml:space="preserve">TS 5.5.1.5 – </w:t>
-            </w:r>
-            <w:proofErr w:type="spellStart"/>
-            <w:r>
-              <w:rPr>
-                <w:rFonts w:cs="Latha"/>
-                <w:b/>
-                <w:bCs/>
-                <w:sz w:val="28"/>
-                <w:szCs w:val="28"/>
-                <w:lang w:bidi="ta-IN"/>
-              </w:rPr>
-              <w:t>Vaakyam</w:t>
-            </w:r>
-            <w:proofErr w:type="spellEnd"/>
+              <w:t>TS 5.5.1.5 – Vaakyam</w:t>
+            </w:r>
           </w:p>
           <w:p>
             <w:pPr>
@@ -5822,21 +5539,8 @@
                 <w:szCs w:val="28"/>
                 <w:lang w:bidi="ta-IN"/>
               </w:rPr>
-              <w:t xml:space="preserve">th  </w:t>
-            </w:r>
-            <w:proofErr w:type="spellStart"/>
-            <w:r>
-              <w:rPr>
-                <w:rFonts w:cs="Latha"/>
-                <w:b/>
-                <w:bCs/>
-                <w:sz w:val="28"/>
-                <w:szCs w:val="28"/>
-                <w:lang w:bidi="ta-IN"/>
-              </w:rPr>
-              <w:t>Panchaati</w:t>
-            </w:r>
-            <w:proofErr w:type="spellEnd"/>
+              <w:t>th  Panchaati</w:t>
+            </w:r>
             <w:proofErr w:type="gramEnd"/>
           </w:p>
           <w:p>
@@ -6299,21 +6003,8 @@
                 <w:szCs w:val="28"/>
                 <w:lang w:bidi="ta-IN"/>
               </w:rPr>
-              <w:t xml:space="preserve">th  </w:t>
-            </w:r>
-            <w:proofErr w:type="spellStart"/>
-            <w:r>
-              <w:rPr>
-                <w:rFonts w:cs="Latha"/>
-                <w:b/>
-                <w:bCs/>
-                <w:sz w:val="28"/>
-                <w:szCs w:val="28"/>
-                <w:lang w:bidi="ta-IN"/>
-              </w:rPr>
-              <w:t>Panchaati</w:t>
-            </w:r>
-            <w:proofErr w:type="spellEnd"/>
+              <w:t>th  Panchaati</w:t>
+            </w:r>
             <w:proofErr w:type="gramEnd"/>
           </w:p>
           <w:p>
@@ -6847,21 +6538,8 @@
                 <w:szCs w:val="28"/>
                 <w:lang w:bidi="ta-IN"/>
               </w:rPr>
-              <w:t xml:space="preserve">th  </w:t>
-            </w:r>
-            <w:proofErr w:type="spellStart"/>
-            <w:r>
-              <w:rPr>
-                <w:rFonts w:cs="Latha"/>
-                <w:b/>
-                <w:bCs/>
-                <w:sz w:val="28"/>
-                <w:szCs w:val="28"/>
-                <w:lang w:bidi="ta-IN"/>
-              </w:rPr>
-              <w:t>Panchaati</w:t>
-            </w:r>
-            <w:proofErr w:type="spellEnd"/>
+              <w:t>th  Panchaati</w:t>
+            </w:r>
             <w:proofErr w:type="gramEnd"/>
           </w:p>
           <w:p>
@@ -7502,21 +7180,12 @@
               </w:rPr>
               <w:t xml:space="preserve"> </w:t>
             </w:r>
-            <w:proofErr w:type="spellStart"/>
             <w:r>
               <w:rPr>
                 <w:sz w:val="32"/>
                 <w:szCs w:val="32"/>
               </w:rPr>
-              <w:t>swaram</w:t>
-            </w:r>
-            <w:proofErr w:type="spellEnd"/>
-            <w:r>
-              <w:rPr>
-                <w:sz w:val="32"/>
-                <w:szCs w:val="32"/>
-              </w:rPr>
-              <w:t xml:space="preserve"> r</w:t>
+              <w:t>swaram r</w:t>
             </w:r>
             <w:r>
               <w:rPr>
@@ -7628,21 +7297,8 @@
                 <w:szCs w:val="28"/>
                 <w:lang w:bidi="ta-IN"/>
               </w:rPr>
-              <w:t xml:space="preserve">th  </w:t>
-            </w:r>
-            <w:proofErr w:type="spellStart"/>
-            <w:r>
-              <w:rPr>
-                <w:rFonts w:cs="Latha"/>
-                <w:b/>
-                <w:bCs/>
-                <w:sz w:val="28"/>
-                <w:szCs w:val="28"/>
-                <w:lang w:bidi="ta-IN"/>
-              </w:rPr>
-              <w:t>Panchaati</w:t>
-            </w:r>
-            <w:proofErr w:type="spellEnd"/>
+              <w:t>th  Panchaati</w:t>
+            </w:r>
             <w:proofErr w:type="gramEnd"/>
           </w:p>
           <w:p>
@@ -8527,6 +8183,7 @@
                 <w:szCs w:val="28"/>
                 <w:lang w:bidi="ta-IN"/>
               </w:rPr>
+              <w:lastRenderedPageBreak/>
               <w:t>TS 5.5.6.2 – Padam</w:t>
             </w:r>
           </w:p>
@@ -8575,21 +8232,8 @@
                 <w:szCs w:val="28"/>
                 <w:lang w:bidi="ta-IN"/>
               </w:rPr>
-              <w:t xml:space="preserve">th  </w:t>
-            </w:r>
-            <w:proofErr w:type="spellStart"/>
-            <w:r>
-              <w:rPr>
-                <w:rFonts w:cs="Latha"/>
-                <w:b/>
-                <w:bCs/>
-                <w:sz w:val="28"/>
-                <w:szCs w:val="28"/>
-                <w:lang w:bidi="ta-IN"/>
-              </w:rPr>
-              <w:t>Panchaati</w:t>
-            </w:r>
-            <w:proofErr w:type="spellEnd"/>
+              <w:t>th  Panchaati</w:t>
+            </w:r>
             <w:proofErr w:type="gramEnd"/>
           </w:p>
         </w:tc>
@@ -9513,23 +9157,7 @@
                 <w:sz w:val="32"/>
                 <w:szCs w:val="32"/>
               </w:rPr>
-              <w:t xml:space="preserve">it is </w:t>
-            </w:r>
-            <w:proofErr w:type="spellStart"/>
-            <w:r>
-              <w:rPr>
-                <w:sz w:val="32"/>
-                <w:szCs w:val="32"/>
-              </w:rPr>
-              <w:t>hraswam</w:t>
-            </w:r>
-            <w:proofErr w:type="spellEnd"/>
-            <w:r>
-              <w:rPr>
-                <w:sz w:val="32"/>
-                <w:szCs w:val="32"/>
-              </w:rPr>
-              <w:t>)</w:t>
+              <w:t>it is hraswam)</w:t>
             </w:r>
           </w:p>
         </w:tc>
@@ -9606,21 +9234,8 @@
                 <w:szCs w:val="28"/>
                 <w:lang w:bidi="ta-IN"/>
               </w:rPr>
-              <w:t xml:space="preserve">th  </w:t>
-            </w:r>
-            <w:proofErr w:type="spellStart"/>
-            <w:r>
-              <w:rPr>
-                <w:rFonts w:cs="Latha"/>
-                <w:b/>
-                <w:bCs/>
-                <w:sz w:val="28"/>
-                <w:szCs w:val="28"/>
-                <w:lang w:bidi="ta-IN"/>
-              </w:rPr>
-              <w:t>Panchaati</w:t>
-            </w:r>
-            <w:proofErr w:type="spellEnd"/>
+              <w:t>th  Panchaati</w:t>
+            </w:r>
             <w:proofErr w:type="gramEnd"/>
           </w:p>
         </w:tc>
@@ -10331,21 +9946,8 @@
                 <w:szCs w:val="28"/>
                 <w:lang w:bidi="ta-IN"/>
               </w:rPr>
-              <w:t xml:space="preserve">th  </w:t>
-            </w:r>
-            <w:proofErr w:type="spellStart"/>
-            <w:r>
-              <w:rPr>
-                <w:rFonts w:cs="Latha"/>
-                <w:b/>
-                <w:bCs/>
-                <w:sz w:val="28"/>
-                <w:szCs w:val="28"/>
-                <w:lang w:bidi="ta-IN"/>
-              </w:rPr>
-              <w:t>Panchaati</w:t>
-            </w:r>
-            <w:proofErr w:type="spellEnd"/>
+              <w:t>th  Panchaati</w:t>
+            </w:r>
             <w:proofErr w:type="gramEnd"/>
           </w:p>
         </w:tc>
@@ -11018,23 +10620,7 @@
                 <w:sz w:val="32"/>
                 <w:szCs w:val="32"/>
               </w:rPr>
-              <w:t xml:space="preserve">it is </w:t>
-            </w:r>
-            <w:proofErr w:type="spellStart"/>
-            <w:r>
-              <w:rPr>
-                <w:sz w:val="32"/>
-                <w:szCs w:val="32"/>
-              </w:rPr>
-              <w:t>hraswam</w:t>
-            </w:r>
-            <w:proofErr w:type="spellEnd"/>
-            <w:r>
-              <w:rPr>
-                <w:sz w:val="32"/>
-                <w:szCs w:val="32"/>
-              </w:rPr>
-              <w:t>)</w:t>
+              <w:t>it is hraswam)</w:t>
             </w:r>
             <w:bookmarkEnd w:id="0"/>
           </w:p>
@@ -11112,21 +10698,8 @@
                 <w:szCs w:val="28"/>
                 <w:lang w:bidi="ta-IN"/>
               </w:rPr>
-              <w:t xml:space="preserve">st  </w:t>
-            </w:r>
-            <w:proofErr w:type="spellStart"/>
-            <w:r>
-              <w:rPr>
-                <w:rFonts w:cs="Latha"/>
-                <w:b/>
-                <w:bCs/>
-                <w:sz w:val="28"/>
-                <w:szCs w:val="28"/>
-                <w:lang w:bidi="ta-IN"/>
-              </w:rPr>
-              <w:t>Panchaati</w:t>
-            </w:r>
-            <w:proofErr w:type="spellEnd"/>
+              <w:t>st  Panchaati</w:t>
+            </w:r>
             <w:proofErr w:type="gramEnd"/>
           </w:p>
           <w:p>
@@ -11843,17 +11416,8 @@
                 <w:sz w:val="32"/>
                 <w:szCs w:val="32"/>
               </w:rPr>
-              <w:t xml:space="preserve">it is </w:t>
-            </w:r>
-            <w:proofErr w:type="spellStart"/>
-            <w:r>
-              <w:rPr>
-                <w:sz w:val="32"/>
-                <w:szCs w:val="32"/>
-              </w:rPr>
-              <w:t>deergham</w:t>
-            </w:r>
-            <w:proofErr w:type="spellEnd"/>
+              <w:t>it is deergham</w:t>
+            </w:r>
             <w:r>
               <w:rPr>
                 <w:sz w:val="32"/>
@@ -11952,21 +11516,8 @@
                 <w:szCs w:val="28"/>
                 <w:lang w:bidi="ta-IN"/>
               </w:rPr>
-              <w:t xml:space="preserve">  </w:t>
-            </w:r>
-            <w:proofErr w:type="spellStart"/>
-            <w:r>
-              <w:rPr>
-                <w:rFonts w:cs="Latha"/>
-                <w:b/>
-                <w:bCs/>
-                <w:sz w:val="28"/>
-                <w:szCs w:val="28"/>
-                <w:lang w:bidi="ta-IN"/>
-              </w:rPr>
-              <w:t>Panchaati</w:t>
-            </w:r>
-            <w:proofErr w:type="spellEnd"/>
+              <w:t xml:space="preserve">  Panchaati</w:t>
+            </w:r>
             <w:proofErr w:type="gramEnd"/>
           </w:p>
           <w:bookmarkEnd w:id="1"/>
@@ -12536,23 +12087,7 @@
                 <w:sz w:val="32"/>
                 <w:szCs w:val="32"/>
               </w:rPr>
-              <w:t xml:space="preserve">it is </w:t>
-            </w:r>
-            <w:proofErr w:type="spellStart"/>
-            <w:r>
-              <w:rPr>
-                <w:sz w:val="32"/>
-                <w:szCs w:val="32"/>
-              </w:rPr>
-              <w:t>hraswam</w:t>
-            </w:r>
-            <w:proofErr w:type="spellEnd"/>
-            <w:r>
-              <w:rPr>
-                <w:sz w:val="32"/>
-                <w:szCs w:val="32"/>
-              </w:rPr>
-              <w:t>)</w:t>
+              <w:t>it is hraswam)</w:t>
             </w:r>
           </w:p>
         </w:tc>
@@ -12628,21 +12163,8 @@
                 <w:szCs w:val="28"/>
                 <w:lang w:bidi="ta-IN"/>
               </w:rPr>
-              <w:t xml:space="preserve">th  </w:t>
-            </w:r>
-            <w:proofErr w:type="spellStart"/>
-            <w:r>
-              <w:rPr>
-                <w:rFonts w:cs="Latha"/>
-                <w:b/>
-                <w:bCs/>
-                <w:sz w:val="28"/>
-                <w:szCs w:val="28"/>
-                <w:lang w:bidi="ta-IN"/>
-              </w:rPr>
-              <w:t>Panchaati</w:t>
-            </w:r>
-            <w:proofErr w:type="spellEnd"/>
+              <w:t>th  Panchaati</w:t>
+            </w:r>
             <w:proofErr w:type="gramEnd"/>
           </w:p>
           <w:p>
@@ -13592,23 +13114,7 @@
                 <w:sz w:val="32"/>
                 <w:szCs w:val="32"/>
               </w:rPr>
-              <w:t xml:space="preserve">it is </w:t>
-            </w:r>
-            <w:proofErr w:type="spellStart"/>
-            <w:r>
-              <w:rPr>
-                <w:sz w:val="32"/>
-                <w:szCs w:val="32"/>
-              </w:rPr>
-              <w:t>hraswam</w:t>
-            </w:r>
-            <w:proofErr w:type="spellEnd"/>
-            <w:r>
-              <w:rPr>
-                <w:sz w:val="32"/>
-                <w:szCs w:val="32"/>
-              </w:rPr>
-              <w:t>)</w:t>
+              <w:t>it is hraswam)</w:t>
             </w:r>
           </w:p>
         </w:tc>

</xml_diff>